<commit_message>
Se agrega el nombre José Julián Rivas Alemán y el cargo
</commit_message>
<xml_diff>
--- a/PanaderiaEnchantee.docx
+++ b/PanaderiaEnchantee.docx
@@ -304,9 +304,19 @@
           <w:b/>
           <w:sz w:val="40"/>
         </w:rPr>
-        <w:t>Panadería y Pastelería Enchanteé</w:t>
+        <w:t xml:space="preserve">Panadería y Pastelería </w:t>
+      </w:r>
+      <w:proofErr w:type="spellStart"/>
+      <w:r>
+        <w:rPr>
+          <w:rFonts w:ascii="Arial" w:hAnsi="Arial" w:cs="Arial"/>
+          <w:b/>
+          <w:sz w:val="40"/>
+        </w:rPr>
+        <w:t>Enchanteé</w:t>
       </w:r>
       <w:commentRangeEnd w:id="2"/>
+      <w:proofErr w:type="spellEnd"/>
       <w:r>
         <w:rPr>
           <w:rStyle w:val="Refdecomentario"/>
@@ -688,44 +698,72 @@
           <w:szCs w:val="24"/>
         </w:rPr>
         <w:tab/>
-        <w:t>Scrum Master</w:t>
-      </w:r>
+        <w:t xml:space="preserve">Scrum </w:t>
+      </w:r>
+      <w:proofErr w:type="gramStart"/>
       <w:r>
         <w:rPr>
           <w:rFonts w:ascii="Arial" w:hAnsi="Arial" w:cs="Arial"/>
           <w:sz w:val="28"/>
           <w:szCs w:val="24"/>
         </w:rPr>
-        <w:tab/>
-      </w:r>
-    </w:p>
-    <w:p>
-      <w:pPr>
-        <w:pStyle w:val="Sinespaciado"/>
-        <w:tabs>
-          <w:tab w:val="left" w:pos="5670"/>
-        </w:tabs>
-        <w:spacing w:line="276" w:lineRule="auto"/>
+        <w:t>Master</w:t>
+      </w:r>
+      <w:proofErr w:type="gramEnd"/>
+      <w:r>
         <w:rPr>
           <w:rFonts w:ascii="Arial" w:hAnsi="Arial" w:cs="Arial"/>
           <w:sz w:val="28"/>
           <w:szCs w:val="24"/>
         </w:rPr>
-      </w:pPr>
-      <w:r>
+        <w:tab/>
+      </w:r>
+    </w:p>
+    <w:p>
+      <w:pPr>
+        <w:pStyle w:val="Sinespaciado"/>
+        <w:tabs>
+          <w:tab w:val="left" w:pos="5670"/>
+        </w:tabs>
+        <w:spacing w:line="276" w:lineRule="auto"/>
         <w:rPr>
           <w:rFonts w:ascii="Arial" w:hAnsi="Arial" w:cs="Arial"/>
           <w:sz w:val="28"/>
           <w:szCs w:val="24"/>
         </w:rPr>
-        <w:t xml:space="preserve">Juan Sebastián Ortigoza Cheley </w:t>
-      </w:r>
+      </w:pPr>
       <w:r>
         <w:rPr>
           <w:rFonts w:ascii="Arial" w:hAnsi="Arial" w:cs="Arial"/>
           <w:sz w:val="28"/>
           <w:szCs w:val="24"/>
         </w:rPr>
+        <w:t xml:space="preserve">Juan Sebastián Ortigoza </w:t>
+      </w:r>
+      <w:proofErr w:type="spellStart"/>
+      <w:r>
+        <w:rPr>
+          <w:rFonts w:ascii="Arial" w:hAnsi="Arial" w:cs="Arial"/>
+          <w:sz w:val="28"/>
+          <w:szCs w:val="24"/>
+        </w:rPr>
+        <w:t>Cheley</w:t>
+      </w:r>
+      <w:proofErr w:type="spellEnd"/>
+      <w:r>
+        <w:rPr>
+          <w:rFonts w:ascii="Arial" w:hAnsi="Arial" w:cs="Arial"/>
+          <w:sz w:val="28"/>
+          <w:szCs w:val="24"/>
+        </w:rPr>
+        <w:t xml:space="preserve"> </w:t>
+      </w:r>
+      <w:r>
+        <w:rPr>
+          <w:rFonts w:ascii="Arial" w:hAnsi="Arial" w:cs="Arial"/>
+          <w:sz w:val="28"/>
+          <w:szCs w:val="24"/>
+        </w:rPr>
         <w:tab/>
         <w:t>Programador</w:t>
       </w:r>
@@ -750,6 +788,37 @@
           <w:szCs w:val="24"/>
         </w:rPr>
         <w:t>Alan Steve Pérez Rodas</w:t>
+      </w:r>
+      <w:r>
+        <w:rPr>
+          <w:rFonts w:ascii="Arial" w:hAnsi="Arial" w:cs="Arial"/>
+          <w:sz w:val="28"/>
+          <w:szCs w:val="24"/>
+        </w:rPr>
+        <w:tab/>
+        <w:t>Programador</w:t>
+      </w:r>
+    </w:p>
+    <w:p>
+      <w:pPr>
+        <w:pStyle w:val="Sinespaciado"/>
+        <w:tabs>
+          <w:tab w:val="left" w:pos="5670"/>
+        </w:tabs>
+        <w:spacing w:line="276" w:lineRule="auto"/>
+        <w:rPr>
+          <w:rFonts w:ascii="Arial" w:hAnsi="Arial" w:cs="Arial"/>
+          <w:sz w:val="28"/>
+          <w:szCs w:val="24"/>
+        </w:rPr>
+      </w:pPr>
+      <w:r>
+        <w:rPr>
+          <w:rFonts w:ascii="Arial" w:hAnsi="Arial" w:cs="Arial"/>
+          <w:sz w:val="28"/>
+          <w:szCs w:val="24"/>
+        </w:rPr>
+        <w:t>José Julián Rivas Alemán</w:t>
       </w:r>
       <w:r>
         <w:rPr>

</xml_diff>

<commit_message>
Se agrega imagen del Modelo Entidad-Relación en el archivo word
</commit_message>
<xml_diff>
--- a/PanaderiaEnchantee.docx
+++ b/PanaderiaEnchantee.docx
@@ -304,9 +304,19 @@
           <w:b/>
           <w:sz w:val="40"/>
         </w:rPr>
-        <w:t>Panadería y Pastelería Enchanteé</w:t>
+        <w:t xml:space="preserve">Panadería y Pastelería </w:t>
+      </w:r>
+      <w:proofErr w:type="spellStart"/>
+      <w:r>
+        <w:rPr>
+          <w:rFonts w:ascii="Arial" w:hAnsi="Arial" w:cs="Arial"/>
+          <w:b/>
+          <w:sz w:val="40"/>
+        </w:rPr>
+        <w:t>Enchanteé</w:t>
       </w:r>
       <w:commentRangeEnd w:id="2"/>
+      <w:proofErr w:type="spellEnd"/>
       <w:r>
         <w:rPr>
           <w:rStyle w:val="Refdecomentario"/>
@@ -718,7 +728,25 @@
           <w:sz w:val="28"/>
           <w:szCs w:val="24"/>
         </w:rPr>
-        <w:t xml:space="preserve">Juan Sebastián Ortigoza Cheley </w:t>
+        <w:t xml:space="preserve">Juan Sebastián Ortigoza </w:t>
+      </w:r>
+      <w:proofErr w:type="spellStart"/>
+      <w:r>
+        <w:rPr>
+          <w:rFonts w:ascii="Arial" w:hAnsi="Arial" w:cs="Arial"/>
+          <w:sz w:val="28"/>
+          <w:szCs w:val="24"/>
+        </w:rPr>
+        <w:t>Cheley</w:t>
+      </w:r>
+      <w:proofErr w:type="spellEnd"/>
+      <w:r>
+        <w:rPr>
+          <w:rFonts w:ascii="Arial" w:hAnsi="Arial" w:cs="Arial"/>
+          <w:sz w:val="28"/>
+          <w:szCs w:val="24"/>
+        </w:rPr>
+        <w:t xml:space="preserve"> </w:t>
       </w:r>
       <w:r>
         <w:rPr>
@@ -768,6 +796,367 @@
           <w:tab w:val="left" w:pos="5670"/>
         </w:tabs>
         <w:spacing w:line="276" w:lineRule="auto"/>
+        <w:rPr>
+          <w:rFonts w:ascii="Arial" w:hAnsi="Arial" w:cs="Arial"/>
+          <w:sz w:val="28"/>
+          <w:szCs w:val="24"/>
+        </w:rPr>
+      </w:pPr>
+      <w:r>
+        <w:rPr>
+          <w:rFonts w:ascii="Arial" w:hAnsi="Arial" w:cs="Arial"/>
+          <w:sz w:val="28"/>
+          <w:szCs w:val="24"/>
+        </w:rPr>
+        <w:t xml:space="preserve">José Julián Rivas </w:t>
+      </w:r>
+      <w:proofErr w:type="spellStart"/>
+      <w:r>
+        <w:rPr>
+          <w:rFonts w:ascii="Arial" w:hAnsi="Arial" w:cs="Arial"/>
+          <w:sz w:val="28"/>
+          <w:szCs w:val="24"/>
+        </w:rPr>
+        <w:t>Alem</w:t>
+      </w:r>
+      <w:r>
+        <w:rPr>
+          <w:rFonts w:ascii="Arial" w:hAnsi="Arial" w:cs="Arial"/>
+          <w:sz w:val="28"/>
+          <w:szCs w:val="24"/>
+        </w:rPr>
+        <w:t>a</w:t>
+      </w:r>
+      <w:r>
+        <w:rPr>
+          <w:rFonts w:ascii="Arial" w:hAnsi="Arial" w:cs="Arial"/>
+          <w:sz w:val="28"/>
+          <w:szCs w:val="24"/>
+        </w:rPr>
+        <w:t>n</w:t>
+      </w:r>
+      <w:proofErr w:type="spellEnd"/>
+      <w:r>
+        <w:rPr>
+          <w:rFonts w:ascii="Arial" w:hAnsi="Arial" w:cs="Arial"/>
+          <w:sz w:val="28"/>
+          <w:szCs w:val="24"/>
+        </w:rPr>
+        <w:tab/>
+        <w:t>Programador</w:t>
+      </w:r>
+    </w:p>
+    <w:p>
+      <w:pPr>
+        <w:pStyle w:val="Sinespaciado"/>
+        <w:tabs>
+          <w:tab w:val="left" w:pos="5670"/>
+        </w:tabs>
+        <w:spacing w:line="276" w:lineRule="auto"/>
+        <w:rPr>
+          <w:rFonts w:ascii="Arial" w:hAnsi="Arial" w:cs="Arial"/>
+          <w:sz w:val="28"/>
+          <w:szCs w:val="24"/>
+        </w:rPr>
+      </w:pPr>
+      <w:r>
+        <w:rPr>
+          <w:rFonts w:ascii="Arial" w:hAnsi="Arial" w:cs="Arial"/>
+          <w:sz w:val="28"/>
+          <w:szCs w:val="24"/>
+        </w:rPr>
+        <w:t xml:space="preserve">Raúl Stuardo Sandoval Del Cid </w:t>
+      </w:r>
+      <w:r>
+        <w:rPr>
+          <w:rFonts w:ascii="Arial" w:hAnsi="Arial" w:cs="Arial"/>
+          <w:sz w:val="28"/>
+          <w:szCs w:val="24"/>
+        </w:rPr>
+        <w:tab/>
+        <w:t>Programador</w:t>
+      </w:r>
+    </w:p>
+    <w:p>
+      <w:pPr>
+        <w:pStyle w:val="Sinespaciado"/>
+        <w:tabs>
+          <w:tab w:val="left" w:pos="5670"/>
+        </w:tabs>
+        <w:spacing w:line="276" w:lineRule="auto"/>
+        <w:rPr>
+          <w:rFonts w:ascii="Arial" w:hAnsi="Arial" w:cs="Arial"/>
+          <w:sz w:val="28"/>
+          <w:szCs w:val="24"/>
+        </w:rPr>
+      </w:pPr>
+      <w:r>
+        <w:rPr>
+          <w:rFonts w:ascii="Arial" w:hAnsi="Arial" w:cs="Arial"/>
+          <w:sz w:val="28"/>
+          <w:szCs w:val="24"/>
+        </w:rPr>
+        <w:t xml:space="preserve">Jefferson </w:t>
+      </w:r>
+      <w:proofErr w:type="spellStart"/>
+      <w:r>
+        <w:rPr>
+          <w:rFonts w:ascii="Arial" w:hAnsi="Arial" w:cs="Arial"/>
+          <w:sz w:val="28"/>
+          <w:szCs w:val="24"/>
+        </w:rPr>
+        <w:t>Anibal</w:t>
+      </w:r>
+      <w:proofErr w:type="spellEnd"/>
+      <w:r>
+        <w:rPr>
+          <w:rFonts w:ascii="Arial" w:hAnsi="Arial" w:cs="Arial"/>
+          <w:sz w:val="28"/>
+          <w:szCs w:val="24"/>
+        </w:rPr>
+        <w:t xml:space="preserve"> </w:t>
+      </w:r>
+      <w:proofErr w:type="spellStart"/>
+      <w:r>
+        <w:rPr>
+          <w:rFonts w:ascii="Arial" w:hAnsi="Arial" w:cs="Arial"/>
+          <w:sz w:val="28"/>
+          <w:szCs w:val="24"/>
+        </w:rPr>
+        <w:t>Sican</w:t>
+      </w:r>
+      <w:proofErr w:type="spellEnd"/>
+      <w:r>
+        <w:rPr>
+          <w:rFonts w:ascii="Arial" w:hAnsi="Arial" w:cs="Arial"/>
+          <w:sz w:val="28"/>
+          <w:szCs w:val="24"/>
+        </w:rPr>
+        <w:t xml:space="preserve"> Seijas</w:t>
+      </w:r>
+      <w:r>
+        <w:rPr>
+          <w:rFonts w:ascii="Arial" w:hAnsi="Arial" w:cs="Arial"/>
+          <w:sz w:val="28"/>
+          <w:szCs w:val="24"/>
+        </w:rPr>
+        <w:tab/>
+        <w:t>Programador</w:t>
+      </w:r>
+    </w:p>
+    <w:p>
+      <w:pPr>
+        <w:pStyle w:val="Sinespaciado"/>
+        <w:tabs>
+          <w:tab w:val="left" w:pos="5670"/>
+        </w:tabs>
+        <w:spacing w:line="276" w:lineRule="auto"/>
+        <w:rPr>
+          <w:rFonts w:ascii="Arial" w:hAnsi="Arial" w:cs="Arial"/>
+          <w:sz w:val="28"/>
+          <w:szCs w:val="24"/>
+        </w:rPr>
+      </w:pPr>
+      <w:r>
+        <w:rPr>
+          <w:rFonts w:ascii="Arial" w:hAnsi="Arial" w:cs="Arial"/>
+          <w:sz w:val="28"/>
+          <w:szCs w:val="24"/>
+        </w:rPr>
+        <w:t xml:space="preserve">Pablo David </w:t>
+      </w:r>
+      <w:proofErr w:type="spellStart"/>
+      <w:r>
+        <w:rPr>
+          <w:rFonts w:ascii="Arial" w:hAnsi="Arial" w:cs="Arial"/>
+          <w:sz w:val="28"/>
+          <w:szCs w:val="24"/>
+        </w:rPr>
+        <w:t>Realiquez</w:t>
+      </w:r>
+      <w:proofErr w:type="spellEnd"/>
+      <w:r>
+        <w:rPr>
+          <w:rFonts w:ascii="Arial" w:hAnsi="Arial" w:cs="Arial"/>
+          <w:sz w:val="28"/>
+          <w:szCs w:val="24"/>
+        </w:rPr>
+        <w:t xml:space="preserve"> Noriega</w:t>
+      </w:r>
+      <w:r>
+        <w:rPr>
+          <w:rFonts w:ascii="Arial" w:hAnsi="Arial" w:cs="Arial"/>
+          <w:sz w:val="28"/>
+          <w:szCs w:val="24"/>
+        </w:rPr>
+        <w:tab/>
+        <w:t>Programador</w:t>
+      </w:r>
+    </w:p>
+    <w:p>
+      <w:pPr>
+        <w:pStyle w:val="Sinespaciado"/>
+        <w:tabs>
+          <w:tab w:val="left" w:pos="5670"/>
+        </w:tabs>
+        <w:spacing w:line="276" w:lineRule="auto"/>
+        <w:rPr>
+          <w:rFonts w:ascii="Arial" w:hAnsi="Arial" w:cs="Arial"/>
+          <w:sz w:val="28"/>
+          <w:szCs w:val="24"/>
+        </w:rPr>
+      </w:pPr>
+      <w:proofErr w:type="spellStart"/>
+      <w:r>
+        <w:rPr>
+          <w:rFonts w:ascii="Arial" w:hAnsi="Arial" w:cs="Arial"/>
+          <w:sz w:val="28"/>
+          <w:szCs w:val="24"/>
+        </w:rPr>
+        <w:t>Jose</w:t>
+      </w:r>
+      <w:proofErr w:type="spellEnd"/>
+      <w:r>
+        <w:rPr>
+          <w:rFonts w:ascii="Arial" w:hAnsi="Arial" w:cs="Arial"/>
+          <w:sz w:val="28"/>
+          <w:szCs w:val="24"/>
+        </w:rPr>
+        <w:t xml:space="preserve"> Miguel </w:t>
+      </w:r>
+      <w:proofErr w:type="spellStart"/>
+      <w:r>
+        <w:rPr>
+          <w:rFonts w:ascii="Arial" w:hAnsi="Arial" w:cs="Arial"/>
+          <w:sz w:val="28"/>
+          <w:szCs w:val="24"/>
+        </w:rPr>
+        <w:t>Pirir</w:t>
+      </w:r>
+      <w:proofErr w:type="spellEnd"/>
+      <w:r>
+        <w:rPr>
+          <w:rFonts w:ascii="Arial" w:hAnsi="Arial" w:cs="Arial"/>
+          <w:sz w:val="28"/>
+          <w:szCs w:val="24"/>
+        </w:rPr>
+        <w:t xml:space="preserve"> Pérez </w:t>
+      </w:r>
+      <w:r>
+        <w:rPr>
+          <w:rFonts w:ascii="Arial" w:hAnsi="Arial" w:cs="Arial"/>
+          <w:sz w:val="28"/>
+          <w:szCs w:val="24"/>
+        </w:rPr>
+        <w:tab/>
+        <w:t>Programador</w:t>
+      </w:r>
+    </w:p>
+    <w:p>
+      <w:pPr>
+        <w:pStyle w:val="Sinespaciado"/>
+        <w:tabs>
+          <w:tab w:val="left" w:pos="5670"/>
+        </w:tabs>
+        <w:spacing w:line="276" w:lineRule="auto"/>
+        <w:rPr>
+          <w:rFonts w:ascii="Arial" w:hAnsi="Arial" w:cs="Arial"/>
+          <w:sz w:val="28"/>
+          <w:szCs w:val="24"/>
+        </w:rPr>
+      </w:pPr>
+      <w:r>
+        <w:rPr>
+          <w:rFonts w:ascii="Arial" w:hAnsi="Arial" w:cs="Arial"/>
+          <w:sz w:val="28"/>
+          <w:szCs w:val="24"/>
+        </w:rPr>
+        <w:t xml:space="preserve">José Javier </w:t>
+      </w:r>
+      <w:proofErr w:type="spellStart"/>
+      <w:r>
+        <w:rPr>
+          <w:rFonts w:ascii="Arial" w:hAnsi="Arial" w:cs="Arial"/>
+          <w:sz w:val="28"/>
+          <w:szCs w:val="24"/>
+        </w:rPr>
+        <w:t>Oroxon</w:t>
+      </w:r>
+      <w:proofErr w:type="spellEnd"/>
+      <w:r>
+        <w:rPr>
+          <w:rFonts w:ascii="Arial" w:hAnsi="Arial" w:cs="Arial"/>
+          <w:sz w:val="28"/>
+          <w:szCs w:val="24"/>
+        </w:rPr>
+        <w:t xml:space="preserve"> </w:t>
+      </w:r>
+      <w:proofErr w:type="spellStart"/>
+      <w:r>
+        <w:rPr>
+          <w:rFonts w:ascii="Arial" w:hAnsi="Arial" w:cs="Arial"/>
+          <w:sz w:val="28"/>
+          <w:szCs w:val="24"/>
+        </w:rPr>
+        <w:t>Ixchop</w:t>
+      </w:r>
+      <w:proofErr w:type="spellEnd"/>
+      <w:r>
+        <w:rPr>
+          <w:rFonts w:ascii="Arial" w:hAnsi="Arial" w:cs="Arial"/>
+          <w:sz w:val="28"/>
+          <w:szCs w:val="24"/>
+        </w:rPr>
+        <w:tab/>
+        <w:t>Programador</w:t>
+      </w:r>
+    </w:p>
+    <w:p>
+      <w:pPr>
+        <w:pStyle w:val="Sinespaciado"/>
+        <w:tabs>
+          <w:tab w:val="left" w:pos="5670"/>
+        </w:tabs>
+        <w:spacing w:line="276" w:lineRule="auto"/>
+        <w:rPr>
+          <w:rFonts w:ascii="Arial" w:hAnsi="Arial" w:cs="Arial"/>
+          <w:sz w:val="28"/>
+          <w:szCs w:val="24"/>
+        </w:rPr>
+      </w:pPr>
+      <w:r>
+        <w:rPr>
+          <w:rFonts w:ascii="Arial" w:hAnsi="Arial" w:cs="Arial"/>
+          <w:sz w:val="28"/>
+          <w:szCs w:val="24"/>
+        </w:rPr>
+        <w:t>Luis Eduardo Vásquez Pére</w:t>
+      </w:r>
+      <w:r>
+        <w:rPr>
+          <w:rFonts w:ascii="Arial" w:hAnsi="Arial" w:cs="Arial"/>
+          <w:sz w:val="28"/>
+          <w:szCs w:val="24"/>
+        </w:rPr>
+        <w:t>z</w:t>
+      </w:r>
+      <w:r>
+        <w:rPr>
+          <w:rFonts w:ascii="Arial" w:hAnsi="Arial" w:cs="Arial"/>
+          <w:sz w:val="28"/>
+          <w:szCs w:val="24"/>
+        </w:rPr>
+        <w:tab/>
+        <w:t>Programado</w:t>
+      </w:r>
+    </w:p>
+    <w:p>
+      <w:pPr>
+        <w:pStyle w:val="Sinespaciado"/>
+        <w:tabs>
+          <w:tab w:val="left" w:pos="5670"/>
+        </w:tabs>
+        <w:spacing w:line="276" w:lineRule="auto"/>
         <w:jc w:val="center"/>
         <w:rPr>
           <w:rFonts w:ascii="Arial" w:hAnsi="Arial" w:cs="Arial"/>
@@ -1577,202 +1966,147 @@
           <w:tab w:val="left" w:pos="5670"/>
         </w:tabs>
         <w:spacing w:line="276" w:lineRule="auto"/>
-        <w:jc w:val="center"/>
-        <w:rPr>
-          <w:rFonts w:ascii="Arial" w:hAnsi="Arial" w:cs="Arial"/>
-          <w:b/>
-          <w:bCs/>
-          <w:sz w:val="32"/>
-          <w:szCs w:val="28"/>
-        </w:rPr>
-      </w:pPr>
-    </w:p>
-    <w:p>
-      <w:pPr>
-        <w:pStyle w:val="Sinespaciado"/>
-        <w:tabs>
-          <w:tab w:val="left" w:pos="5670"/>
-        </w:tabs>
-        <w:spacing w:line="276" w:lineRule="auto"/>
-        <w:jc w:val="center"/>
-        <w:rPr>
-          <w:rFonts w:ascii="Arial" w:hAnsi="Arial" w:cs="Arial"/>
-          <w:b/>
-          <w:bCs/>
-          <w:sz w:val="32"/>
-          <w:szCs w:val="28"/>
-        </w:rPr>
-      </w:pPr>
-    </w:p>
-    <w:p>
-      <w:pPr>
-        <w:pStyle w:val="Sinespaciado"/>
-        <w:tabs>
-          <w:tab w:val="left" w:pos="5670"/>
-        </w:tabs>
-        <w:spacing w:line="276" w:lineRule="auto"/>
-        <w:jc w:val="center"/>
-        <w:rPr>
-          <w:rFonts w:ascii="Arial" w:hAnsi="Arial" w:cs="Arial"/>
-          <w:b/>
-          <w:bCs/>
-          <w:sz w:val="32"/>
-          <w:szCs w:val="28"/>
-        </w:rPr>
-      </w:pPr>
-    </w:p>
-    <w:p>
-      <w:pPr>
-        <w:pStyle w:val="Sinespaciado"/>
-        <w:tabs>
-          <w:tab w:val="left" w:pos="5670"/>
-        </w:tabs>
-        <w:spacing w:line="276" w:lineRule="auto"/>
-        <w:jc w:val="center"/>
-        <w:rPr>
-          <w:rFonts w:ascii="Arial" w:hAnsi="Arial" w:cs="Arial"/>
-          <w:b/>
-          <w:bCs/>
-          <w:sz w:val="32"/>
-          <w:szCs w:val="28"/>
-        </w:rPr>
-      </w:pPr>
-    </w:p>
-    <w:p>
-      <w:pPr>
-        <w:pStyle w:val="Sinespaciado"/>
-        <w:tabs>
-          <w:tab w:val="left" w:pos="5670"/>
-        </w:tabs>
-        <w:spacing w:line="276" w:lineRule="auto"/>
-        <w:jc w:val="center"/>
-        <w:rPr>
-          <w:rFonts w:ascii="Arial" w:hAnsi="Arial" w:cs="Arial"/>
-          <w:b/>
-          <w:bCs/>
-          <w:sz w:val="32"/>
-          <w:szCs w:val="28"/>
-        </w:rPr>
-      </w:pPr>
-    </w:p>
-    <w:p>
-      <w:pPr>
-        <w:pStyle w:val="Sinespaciado"/>
-        <w:tabs>
-          <w:tab w:val="left" w:pos="5670"/>
-        </w:tabs>
-        <w:spacing w:line="276" w:lineRule="auto"/>
-        <w:jc w:val="center"/>
-        <w:rPr>
-          <w:rFonts w:ascii="Arial" w:hAnsi="Arial" w:cs="Arial"/>
-          <w:b/>
-          <w:bCs/>
-          <w:sz w:val="32"/>
-          <w:szCs w:val="28"/>
-        </w:rPr>
-      </w:pPr>
-    </w:p>
-    <w:p>
-      <w:pPr>
-        <w:pStyle w:val="Sinespaciado"/>
-        <w:tabs>
-          <w:tab w:val="left" w:pos="5670"/>
-        </w:tabs>
-        <w:spacing w:line="276" w:lineRule="auto"/>
-        <w:jc w:val="center"/>
-        <w:rPr>
-          <w:rFonts w:ascii="Arial" w:hAnsi="Arial" w:cs="Arial"/>
-          <w:b/>
-          <w:bCs/>
-          <w:sz w:val="32"/>
-          <w:szCs w:val="28"/>
-        </w:rPr>
-      </w:pPr>
-    </w:p>
-    <w:p>
-      <w:pPr>
-        <w:pStyle w:val="Sinespaciado"/>
-        <w:tabs>
-          <w:tab w:val="left" w:pos="5670"/>
-        </w:tabs>
-        <w:spacing w:line="276" w:lineRule="auto"/>
-        <w:jc w:val="center"/>
-        <w:rPr>
-          <w:rFonts w:ascii="Arial" w:hAnsi="Arial" w:cs="Arial"/>
-          <w:b/>
-          <w:bCs/>
-          <w:sz w:val="32"/>
-          <w:szCs w:val="28"/>
-        </w:rPr>
-      </w:pPr>
-    </w:p>
-    <w:p>
-      <w:pPr>
-        <w:pStyle w:val="Sinespaciado"/>
-        <w:tabs>
-          <w:tab w:val="left" w:pos="5670"/>
-        </w:tabs>
-        <w:spacing w:line="276" w:lineRule="auto"/>
-        <w:jc w:val="center"/>
-        <w:rPr>
-          <w:rFonts w:ascii="Arial" w:hAnsi="Arial" w:cs="Arial"/>
-          <w:b/>
-          <w:bCs/>
-          <w:sz w:val="32"/>
-          <w:szCs w:val="28"/>
-        </w:rPr>
-      </w:pPr>
-    </w:p>
-    <w:p>
-      <w:pPr>
-        <w:pStyle w:val="Sinespaciado"/>
-        <w:tabs>
-          <w:tab w:val="left" w:pos="5670"/>
-        </w:tabs>
-        <w:spacing w:line="276" w:lineRule="auto"/>
-        <w:jc w:val="center"/>
-        <w:rPr>
-          <w:rFonts w:ascii="Arial" w:hAnsi="Arial" w:cs="Arial"/>
-          <w:b/>
-          <w:bCs/>
-          <w:sz w:val="32"/>
-          <w:szCs w:val="28"/>
-        </w:rPr>
-      </w:pPr>
-    </w:p>
-    <w:p>
-      <w:pPr>
-        <w:pStyle w:val="Sinespaciado"/>
-        <w:tabs>
-          <w:tab w:val="left" w:pos="5670"/>
-        </w:tabs>
-        <w:spacing w:line="276" w:lineRule="auto"/>
-        <w:jc w:val="center"/>
-        <w:rPr>
-          <w:rFonts w:ascii="Arial" w:hAnsi="Arial" w:cs="Arial"/>
-          <w:b/>
-          <w:bCs/>
-          <w:sz w:val="32"/>
-          <w:szCs w:val="28"/>
-        </w:rPr>
-      </w:pPr>
-    </w:p>
-    <w:p>
-      <w:pPr>
-        <w:pStyle w:val="Sinespaciado"/>
-        <w:tabs>
-          <w:tab w:val="left" w:pos="5670"/>
-        </w:tabs>
-        <w:spacing w:line="276" w:lineRule="auto"/>
-        <w:jc w:val="center"/>
-        <w:rPr>
-          <w:rFonts w:ascii="Arial" w:hAnsi="Arial" w:cs="Arial"/>
-          <w:b/>
-          <w:bCs/>
-          <w:sz w:val="32"/>
-          <w:szCs w:val="28"/>
-        </w:rPr>
-      </w:pPr>
+        <w:rPr>
+          <w:rFonts w:ascii="Arial" w:hAnsi="Arial" w:cs="Arial"/>
+          <w:b/>
+          <w:bCs/>
+          <w:sz w:val="32"/>
+          <w:szCs w:val="28"/>
+        </w:rPr>
+      </w:pPr>
+    </w:p>
+    <w:p>
+      <w:pPr>
+        <w:pStyle w:val="Sinespaciado"/>
+        <w:tabs>
+          <w:tab w:val="left" w:pos="5670"/>
+        </w:tabs>
+        <w:spacing w:line="276" w:lineRule="auto"/>
+        <w:rPr>
+          <w:rFonts w:ascii="Arial" w:hAnsi="Arial" w:cs="Arial"/>
+          <w:b/>
+          <w:bCs/>
+          <w:sz w:val="32"/>
+          <w:szCs w:val="28"/>
+        </w:rPr>
+      </w:pPr>
+    </w:p>
+    <w:p>
+      <w:pPr>
+        <w:pStyle w:val="Sinespaciado"/>
+        <w:tabs>
+          <w:tab w:val="left" w:pos="5670"/>
+        </w:tabs>
+        <w:spacing w:line="276" w:lineRule="auto"/>
+        <w:jc w:val="center"/>
+        <w:rPr>
+          <w:rFonts w:ascii="Arial" w:hAnsi="Arial" w:cs="Arial"/>
+          <w:b/>
+          <w:bCs/>
+          <w:sz w:val="32"/>
+          <w:szCs w:val="28"/>
+        </w:rPr>
+      </w:pPr>
+    </w:p>
+    <w:p>
+      <w:pPr>
+        <w:pStyle w:val="Sinespaciado"/>
+        <w:tabs>
+          <w:tab w:val="left" w:pos="5670"/>
+        </w:tabs>
+        <w:spacing w:line="276" w:lineRule="auto"/>
+        <w:jc w:val="center"/>
+        <w:rPr>
+          <w:rFonts w:ascii="Arial" w:hAnsi="Arial" w:cs="Arial"/>
+          <w:b/>
+          <w:bCs/>
+          <w:sz w:val="32"/>
+          <w:szCs w:val="28"/>
+        </w:rPr>
+      </w:pPr>
+    </w:p>
+    <w:p>
+      <w:pPr>
+        <w:pStyle w:val="Sinespaciado"/>
+        <w:tabs>
+          <w:tab w:val="left" w:pos="5670"/>
+        </w:tabs>
+        <w:spacing w:line="276" w:lineRule="auto"/>
+        <w:jc w:val="center"/>
+        <w:rPr>
+          <w:rFonts w:ascii="Arial" w:hAnsi="Arial" w:cs="Arial"/>
+          <w:b/>
+          <w:bCs/>
+          <w:sz w:val="32"/>
+          <w:szCs w:val="28"/>
+        </w:rPr>
+      </w:pPr>
+      <w:r>
+        <w:rPr>
+          <w:rFonts w:ascii="Arial" w:hAnsi="Arial" w:cs="Arial"/>
+          <w:b/>
+          <w:bCs/>
+          <w:noProof/>
+          <w:sz w:val="32"/>
+          <w:szCs w:val="28"/>
+        </w:rPr>
+        <w:lastRenderedPageBreak/>
+        <w:drawing>
+          <wp:anchor distT="0" distB="0" distL="114300" distR="114300" simplePos="0" relativeHeight="251658240" behindDoc="0" locked="0" layoutInCell="1" allowOverlap="1" wp14:anchorId="1F9E680A" wp14:editId="535809DF">
+            <wp:simplePos x="0" y="0"/>
+            <wp:positionH relativeFrom="margin">
+              <wp:posOffset>-960120</wp:posOffset>
+            </wp:positionH>
+            <wp:positionV relativeFrom="margin">
+              <wp:posOffset>423545</wp:posOffset>
+            </wp:positionV>
+            <wp:extent cx="7607300" cy="8331835"/>
+            <wp:effectExtent l="0" t="0" r="0" b="0"/>
+            <wp:wrapSquare wrapText="bothSides"/>
+            <wp:docPr id="136933086" name="Imagen 1"/>
+            <wp:cNvGraphicFramePr>
+              <a:graphicFrameLocks xmlns:a="http://schemas.openxmlformats.org/drawingml/2006/main" noChangeAspect="1"/>
+            </wp:cNvGraphicFramePr>
+            <a:graphic xmlns:a="http://schemas.openxmlformats.org/drawingml/2006/main">
+              <a:graphicData uri="http://schemas.openxmlformats.org/drawingml/2006/picture">
+                <pic:pic xmlns:pic="http://schemas.openxmlformats.org/drawingml/2006/picture">
+                  <pic:nvPicPr>
+                    <pic:cNvPr id="136933086" name="Imagen 136933086"/>
+                    <pic:cNvPicPr/>
+                  </pic:nvPicPr>
+                  <pic:blipFill>
+                    <a:blip r:embed="rId9" cstate="print">
+                      <a:extLst>
+                        <a:ext uri="{28A0092B-C50C-407E-A947-70E740481C1C}">
+                          <a14:useLocalDpi xmlns:a14="http://schemas.microsoft.com/office/drawing/2010/main" val="0"/>
+                        </a:ext>
+                      </a:extLst>
+                    </a:blip>
+                    <a:stretch>
+                      <a:fillRect/>
+                    </a:stretch>
+                  </pic:blipFill>
+                  <pic:spPr>
+                    <a:xfrm>
+                      <a:off x="0" y="0"/>
+                      <a:ext cx="7607300" cy="8331835"/>
+                    </a:xfrm>
+                    <a:prstGeom prst="rect">
+                      <a:avLst/>
+                    </a:prstGeom>
+                  </pic:spPr>
+                </pic:pic>
+              </a:graphicData>
+            </a:graphic>
+            <wp14:sizeRelH relativeFrom="margin">
+              <wp14:pctWidth>0</wp14:pctWidth>
+            </wp14:sizeRelH>
+            <wp14:sizeRelV relativeFrom="margin">
+              <wp14:pctHeight>0</wp14:pctHeight>
+            </wp14:sizeRelV>
+          </wp:anchor>
+        </w:drawing>
+      </w:r>
       <w:r>
         <w:rPr>
           <w:rFonts w:ascii="Arial" w:hAnsi="Arial" w:cs="Arial"/>
@@ -1791,415 +2125,6 @@
           <w:tab w:val="left" w:pos="5670"/>
         </w:tabs>
         <w:spacing w:line="276" w:lineRule="auto"/>
-        <w:jc w:val="center"/>
-        <w:rPr>
-          <w:rFonts w:ascii="Arial" w:hAnsi="Arial" w:cs="Arial"/>
-          <w:b/>
-          <w:bCs/>
-          <w:sz w:val="32"/>
-          <w:szCs w:val="28"/>
-        </w:rPr>
-      </w:pPr>
-    </w:p>
-    <w:p>
-      <w:pPr>
-        <w:pStyle w:val="Sinespaciado"/>
-        <w:tabs>
-          <w:tab w:val="left" w:pos="5670"/>
-        </w:tabs>
-        <w:spacing w:line="276" w:lineRule="auto"/>
-        <w:jc w:val="center"/>
-        <w:rPr>
-          <w:rFonts w:ascii="Arial" w:hAnsi="Arial" w:cs="Arial"/>
-          <w:b/>
-          <w:bCs/>
-          <w:sz w:val="32"/>
-          <w:szCs w:val="28"/>
-        </w:rPr>
-      </w:pPr>
-    </w:p>
-    <w:p>
-      <w:pPr>
-        <w:pStyle w:val="Sinespaciado"/>
-        <w:tabs>
-          <w:tab w:val="left" w:pos="5670"/>
-        </w:tabs>
-        <w:spacing w:line="276" w:lineRule="auto"/>
-        <w:jc w:val="center"/>
-        <w:rPr>
-          <w:rFonts w:ascii="Arial" w:hAnsi="Arial" w:cs="Arial"/>
-          <w:b/>
-          <w:bCs/>
-          <w:sz w:val="32"/>
-          <w:szCs w:val="28"/>
-        </w:rPr>
-      </w:pPr>
-    </w:p>
-    <w:p>
-      <w:pPr>
-        <w:pStyle w:val="Sinespaciado"/>
-        <w:tabs>
-          <w:tab w:val="left" w:pos="5670"/>
-        </w:tabs>
-        <w:spacing w:line="276" w:lineRule="auto"/>
-        <w:jc w:val="center"/>
-        <w:rPr>
-          <w:rFonts w:ascii="Arial" w:hAnsi="Arial" w:cs="Arial"/>
-          <w:b/>
-          <w:bCs/>
-          <w:sz w:val="32"/>
-          <w:szCs w:val="28"/>
-        </w:rPr>
-      </w:pPr>
-    </w:p>
-    <w:p>
-      <w:pPr>
-        <w:pStyle w:val="Sinespaciado"/>
-        <w:tabs>
-          <w:tab w:val="left" w:pos="5670"/>
-        </w:tabs>
-        <w:spacing w:line="276" w:lineRule="auto"/>
-        <w:jc w:val="center"/>
-        <w:rPr>
-          <w:rFonts w:ascii="Arial" w:hAnsi="Arial" w:cs="Arial"/>
-          <w:b/>
-          <w:bCs/>
-          <w:sz w:val="32"/>
-          <w:szCs w:val="28"/>
-        </w:rPr>
-      </w:pPr>
-    </w:p>
-    <w:p>
-      <w:pPr>
-        <w:pStyle w:val="Sinespaciado"/>
-        <w:tabs>
-          <w:tab w:val="left" w:pos="5670"/>
-        </w:tabs>
-        <w:spacing w:line="276" w:lineRule="auto"/>
-        <w:jc w:val="center"/>
-        <w:rPr>
-          <w:rFonts w:ascii="Arial" w:hAnsi="Arial" w:cs="Arial"/>
-          <w:b/>
-          <w:bCs/>
-          <w:sz w:val="32"/>
-          <w:szCs w:val="28"/>
-        </w:rPr>
-      </w:pPr>
-    </w:p>
-    <w:p>
-      <w:pPr>
-        <w:pStyle w:val="Sinespaciado"/>
-        <w:tabs>
-          <w:tab w:val="left" w:pos="5670"/>
-        </w:tabs>
-        <w:spacing w:line="276" w:lineRule="auto"/>
-        <w:jc w:val="center"/>
-        <w:rPr>
-          <w:rFonts w:ascii="Arial" w:hAnsi="Arial" w:cs="Arial"/>
-          <w:b/>
-          <w:bCs/>
-          <w:sz w:val="32"/>
-          <w:szCs w:val="28"/>
-        </w:rPr>
-      </w:pPr>
-    </w:p>
-    <w:p>
-      <w:pPr>
-        <w:pStyle w:val="Sinespaciado"/>
-        <w:tabs>
-          <w:tab w:val="left" w:pos="5670"/>
-        </w:tabs>
-        <w:spacing w:line="276" w:lineRule="auto"/>
-        <w:jc w:val="center"/>
-        <w:rPr>
-          <w:rFonts w:ascii="Arial" w:hAnsi="Arial" w:cs="Arial"/>
-          <w:b/>
-          <w:bCs/>
-          <w:sz w:val="32"/>
-          <w:szCs w:val="28"/>
-        </w:rPr>
-      </w:pPr>
-    </w:p>
-    <w:p>
-      <w:pPr>
-        <w:pStyle w:val="Sinespaciado"/>
-        <w:tabs>
-          <w:tab w:val="left" w:pos="5670"/>
-        </w:tabs>
-        <w:spacing w:line="276" w:lineRule="auto"/>
-        <w:jc w:val="center"/>
-        <w:rPr>
-          <w:rFonts w:ascii="Arial" w:hAnsi="Arial" w:cs="Arial"/>
-          <w:b/>
-          <w:bCs/>
-          <w:sz w:val="32"/>
-          <w:szCs w:val="28"/>
-        </w:rPr>
-      </w:pPr>
-    </w:p>
-    <w:p>
-      <w:pPr>
-        <w:pStyle w:val="Sinespaciado"/>
-        <w:tabs>
-          <w:tab w:val="left" w:pos="5670"/>
-        </w:tabs>
-        <w:spacing w:line="276" w:lineRule="auto"/>
-        <w:jc w:val="center"/>
-        <w:rPr>
-          <w:rFonts w:ascii="Arial" w:hAnsi="Arial" w:cs="Arial"/>
-          <w:b/>
-          <w:bCs/>
-          <w:sz w:val="32"/>
-          <w:szCs w:val="28"/>
-        </w:rPr>
-      </w:pPr>
-    </w:p>
-    <w:p>
-      <w:pPr>
-        <w:pStyle w:val="Sinespaciado"/>
-        <w:tabs>
-          <w:tab w:val="left" w:pos="5670"/>
-        </w:tabs>
-        <w:spacing w:line="276" w:lineRule="auto"/>
-        <w:jc w:val="center"/>
-        <w:rPr>
-          <w:rFonts w:ascii="Arial" w:hAnsi="Arial" w:cs="Arial"/>
-          <w:b/>
-          <w:bCs/>
-          <w:sz w:val="32"/>
-          <w:szCs w:val="28"/>
-        </w:rPr>
-      </w:pPr>
-    </w:p>
-    <w:p>
-      <w:pPr>
-        <w:pStyle w:val="Sinespaciado"/>
-        <w:tabs>
-          <w:tab w:val="left" w:pos="5670"/>
-        </w:tabs>
-        <w:spacing w:line="276" w:lineRule="auto"/>
-        <w:jc w:val="center"/>
-        <w:rPr>
-          <w:rFonts w:ascii="Arial" w:hAnsi="Arial" w:cs="Arial"/>
-          <w:b/>
-          <w:bCs/>
-          <w:sz w:val="32"/>
-          <w:szCs w:val="28"/>
-        </w:rPr>
-      </w:pPr>
-    </w:p>
-    <w:p>
-      <w:pPr>
-        <w:pStyle w:val="Sinespaciado"/>
-        <w:tabs>
-          <w:tab w:val="left" w:pos="5670"/>
-        </w:tabs>
-        <w:spacing w:line="276" w:lineRule="auto"/>
-        <w:jc w:val="center"/>
-        <w:rPr>
-          <w:rFonts w:ascii="Arial" w:hAnsi="Arial" w:cs="Arial"/>
-          <w:b/>
-          <w:bCs/>
-          <w:sz w:val="32"/>
-          <w:szCs w:val="28"/>
-        </w:rPr>
-      </w:pPr>
-    </w:p>
-    <w:p>
-      <w:pPr>
-        <w:pStyle w:val="Sinespaciado"/>
-        <w:tabs>
-          <w:tab w:val="left" w:pos="5670"/>
-        </w:tabs>
-        <w:spacing w:line="276" w:lineRule="auto"/>
-        <w:jc w:val="center"/>
-        <w:rPr>
-          <w:rFonts w:ascii="Arial" w:hAnsi="Arial" w:cs="Arial"/>
-          <w:b/>
-          <w:bCs/>
-          <w:sz w:val="32"/>
-          <w:szCs w:val="28"/>
-        </w:rPr>
-      </w:pPr>
-    </w:p>
-    <w:p>
-      <w:pPr>
-        <w:pStyle w:val="Sinespaciado"/>
-        <w:tabs>
-          <w:tab w:val="left" w:pos="5670"/>
-        </w:tabs>
-        <w:spacing w:line="276" w:lineRule="auto"/>
-        <w:jc w:val="center"/>
-        <w:rPr>
-          <w:rFonts w:ascii="Arial" w:hAnsi="Arial" w:cs="Arial"/>
-          <w:b/>
-          <w:bCs/>
-          <w:sz w:val="32"/>
-          <w:szCs w:val="28"/>
-        </w:rPr>
-      </w:pPr>
-    </w:p>
-    <w:p>
-      <w:pPr>
-        <w:pStyle w:val="Sinespaciado"/>
-        <w:tabs>
-          <w:tab w:val="left" w:pos="5670"/>
-        </w:tabs>
-        <w:spacing w:line="276" w:lineRule="auto"/>
-        <w:jc w:val="center"/>
-        <w:rPr>
-          <w:rFonts w:ascii="Arial" w:hAnsi="Arial" w:cs="Arial"/>
-          <w:b/>
-          <w:bCs/>
-          <w:sz w:val="32"/>
-          <w:szCs w:val="28"/>
-        </w:rPr>
-      </w:pPr>
-    </w:p>
-    <w:p>
-      <w:pPr>
-        <w:pStyle w:val="Sinespaciado"/>
-        <w:tabs>
-          <w:tab w:val="left" w:pos="5670"/>
-        </w:tabs>
-        <w:spacing w:line="276" w:lineRule="auto"/>
-        <w:jc w:val="center"/>
-        <w:rPr>
-          <w:rFonts w:ascii="Arial" w:hAnsi="Arial" w:cs="Arial"/>
-          <w:b/>
-          <w:bCs/>
-          <w:sz w:val="32"/>
-          <w:szCs w:val="28"/>
-        </w:rPr>
-      </w:pPr>
-    </w:p>
-    <w:p>
-      <w:pPr>
-        <w:pStyle w:val="Sinespaciado"/>
-        <w:tabs>
-          <w:tab w:val="left" w:pos="5670"/>
-        </w:tabs>
-        <w:spacing w:line="276" w:lineRule="auto"/>
-        <w:jc w:val="center"/>
-        <w:rPr>
-          <w:rFonts w:ascii="Arial" w:hAnsi="Arial" w:cs="Arial"/>
-          <w:b/>
-          <w:bCs/>
-          <w:sz w:val="32"/>
-          <w:szCs w:val="28"/>
-        </w:rPr>
-      </w:pPr>
-    </w:p>
-    <w:p>
-      <w:pPr>
-        <w:pStyle w:val="Sinespaciado"/>
-        <w:tabs>
-          <w:tab w:val="left" w:pos="5670"/>
-        </w:tabs>
-        <w:spacing w:line="276" w:lineRule="auto"/>
-        <w:jc w:val="center"/>
-        <w:rPr>
-          <w:rFonts w:ascii="Arial" w:hAnsi="Arial" w:cs="Arial"/>
-          <w:b/>
-          <w:bCs/>
-          <w:sz w:val="32"/>
-          <w:szCs w:val="28"/>
-        </w:rPr>
-      </w:pPr>
-    </w:p>
-    <w:p>
-      <w:pPr>
-        <w:pStyle w:val="Sinespaciado"/>
-        <w:tabs>
-          <w:tab w:val="left" w:pos="5670"/>
-        </w:tabs>
-        <w:spacing w:line="276" w:lineRule="auto"/>
-        <w:jc w:val="center"/>
-        <w:rPr>
-          <w:rFonts w:ascii="Arial" w:hAnsi="Arial" w:cs="Arial"/>
-          <w:b/>
-          <w:bCs/>
-          <w:sz w:val="32"/>
-          <w:szCs w:val="28"/>
-        </w:rPr>
-      </w:pPr>
-    </w:p>
-    <w:p>
-      <w:pPr>
-        <w:pStyle w:val="Sinespaciado"/>
-        <w:tabs>
-          <w:tab w:val="left" w:pos="5670"/>
-        </w:tabs>
-        <w:spacing w:line="276" w:lineRule="auto"/>
-        <w:jc w:val="center"/>
-        <w:rPr>
-          <w:rFonts w:ascii="Arial" w:hAnsi="Arial" w:cs="Arial"/>
-          <w:b/>
-          <w:bCs/>
-          <w:sz w:val="32"/>
-          <w:szCs w:val="28"/>
-        </w:rPr>
-      </w:pPr>
-    </w:p>
-    <w:p>
-      <w:pPr>
-        <w:pStyle w:val="Sinespaciado"/>
-        <w:tabs>
-          <w:tab w:val="left" w:pos="5670"/>
-        </w:tabs>
-        <w:spacing w:line="276" w:lineRule="auto"/>
-        <w:jc w:val="center"/>
-        <w:rPr>
-          <w:rFonts w:ascii="Arial" w:hAnsi="Arial" w:cs="Arial"/>
-          <w:b/>
-          <w:bCs/>
-          <w:sz w:val="32"/>
-          <w:szCs w:val="28"/>
-        </w:rPr>
-      </w:pPr>
-    </w:p>
-    <w:p>
-      <w:pPr>
-        <w:pStyle w:val="Sinespaciado"/>
-        <w:tabs>
-          <w:tab w:val="left" w:pos="5670"/>
-        </w:tabs>
-        <w:spacing w:line="276" w:lineRule="auto"/>
-        <w:jc w:val="center"/>
-        <w:rPr>
-          <w:rFonts w:ascii="Arial" w:hAnsi="Arial" w:cs="Arial"/>
-          <w:b/>
-          <w:bCs/>
-          <w:sz w:val="32"/>
-          <w:szCs w:val="28"/>
-        </w:rPr>
-      </w:pPr>
-    </w:p>
-    <w:p>
-      <w:pPr>
-        <w:pStyle w:val="Sinespaciado"/>
-        <w:tabs>
-          <w:tab w:val="left" w:pos="5670"/>
-        </w:tabs>
-        <w:spacing w:line="276" w:lineRule="auto"/>
-        <w:jc w:val="center"/>
-        <w:rPr>
-          <w:rFonts w:ascii="Arial" w:hAnsi="Arial" w:cs="Arial"/>
-          <w:b/>
-          <w:bCs/>
-          <w:sz w:val="32"/>
-          <w:szCs w:val="28"/>
-        </w:rPr>
-      </w:pPr>
-    </w:p>
-    <w:p>
-      <w:pPr>
-        <w:pStyle w:val="Sinespaciado"/>
-        <w:tabs>
-          <w:tab w:val="left" w:pos="5670"/>
-        </w:tabs>
-        <w:spacing w:line="276" w:lineRule="auto"/>
-        <w:jc w:val="center"/>
         <w:rPr>
           <w:rFonts w:ascii="Arial" w:hAnsi="Arial" w:cs="Arial"/>
           <w:b/>

</xml_diff>

<commit_message>
Se agrega la imagen Modelo de Entidad en el archivo word
</commit_message>
<xml_diff>
--- a/PanaderiaEnchantee.docx
+++ b/PanaderiaEnchantee.docx
@@ -1,6 +1,6 @@
 
 <file path=word/document.xml><?xml version="1.0" encoding="utf-8"?>
-<w:document xmlns:wpc="http://schemas.microsoft.com/office/word/2010/wordprocessingCanvas" xmlns:cx="http://schemas.microsoft.com/office/drawing/2014/chartex" xmlns:cx1="http://schemas.microsoft.com/office/drawing/2015/9/8/chartex" xmlns:cx2="http://schemas.microsoft.com/office/drawing/2015/10/21/chartex" xmlns:cx3="http://schemas.microsoft.com/office/drawing/2016/5/9/chartex" xmlns:cx4="http://schemas.microsoft.com/office/drawing/2016/5/10/chartex" xmlns:cx5="http://schemas.microsoft.com/office/drawing/2016/5/11/chartex" xmlns:cx6="http://schemas.microsoft.com/office/drawing/2016/5/12/chartex" xmlns:cx7="http://schemas.microsoft.com/office/drawing/2016/5/13/chartex" xmlns:cx8="http://schemas.microsoft.com/office/drawing/2016/5/14/chartex" xmlns:mc="http://schemas.openxmlformats.org/markup-compatibility/2006" xmlns:aink="http://schemas.microsoft.com/office/drawing/2016/ink" xmlns:am3d="http://schemas.microsoft.com/office/drawing/2017/model3d" xmlns:o="urn:schemas-microsoft-com:office:office" xmlns:oel="http://schemas.microsoft.com/office/2019/extlst" xmlns:r="http://schemas.openxmlformats.org/officeDocument/2006/relationships" xmlns:m="http://schemas.openxmlformats.org/officeDocument/2006/math" xmlns:v="urn:schemas-microsoft-com:vml" xmlns:wp14="http://schemas.microsoft.com/office/word/2010/wordprocessingDrawing" xmlns:wp="http://schemas.openxmlformats.org/drawingml/2006/wordprocessingDrawing" xmlns:w10="urn:schemas-microsoft-com:office:word" xmlns:w="http://schemas.openxmlformats.org/wordprocessingml/2006/main" xmlns:w14="http://schemas.microsoft.com/office/word/2010/wordml" xmlns:w15="http://schemas.microsoft.com/office/word/2012/wordml" xmlns:w16cex="http://schemas.microsoft.com/office/word/2018/wordml/cex" xmlns:w16cid="http://schemas.microsoft.com/office/word/2016/wordml/cid" xmlns:w16="http://schemas.microsoft.com/office/word/2018/wordml" xmlns:w16du="http://schemas.microsoft.com/office/word/2023/wordml/word16du" xmlns:w16sdtdh="http://schemas.microsoft.com/office/word/2020/wordml/sdtdatahash" xmlns:w16se="http://schemas.microsoft.com/office/word/2015/wordml/symex" xmlns:wpg="http://schemas.microsoft.com/office/word/2010/wordprocessingGroup" xmlns:wpi="http://schemas.microsoft.com/office/word/2010/wordprocessingInk" xmlns:wne="http://schemas.microsoft.com/office/word/2006/wordml" xmlns:wps="http://schemas.microsoft.com/office/word/2010/wordprocessingShape" mc:Ignorable="w14 w15 w16se w16cid w16 w16cex w16sdtdh w16du wp14">
+<w:document xmlns:wpc="http://schemas.microsoft.com/office/word/2010/wordprocessingCanvas" xmlns:cx="http://schemas.microsoft.com/office/drawing/2014/chartex" xmlns:cx1="http://schemas.microsoft.com/office/drawing/2015/9/8/chartex" xmlns:cx2="http://schemas.microsoft.com/office/drawing/2015/10/21/chartex" xmlns:cx3="http://schemas.microsoft.com/office/drawing/2016/5/9/chartex" xmlns:cx4="http://schemas.microsoft.com/office/drawing/2016/5/10/chartex" xmlns:cx5="http://schemas.microsoft.com/office/drawing/2016/5/11/chartex" xmlns:cx6="http://schemas.microsoft.com/office/drawing/2016/5/12/chartex" xmlns:cx7="http://schemas.microsoft.com/office/drawing/2016/5/13/chartex" xmlns:cx8="http://schemas.microsoft.com/office/drawing/2016/5/14/chartex" xmlns:mc="http://schemas.openxmlformats.org/markup-compatibility/2006" xmlns:aink="http://schemas.microsoft.com/office/drawing/2016/ink" xmlns:am3d="http://schemas.microsoft.com/office/drawing/2017/model3d" xmlns:o="urn:schemas-microsoft-com:office:office" xmlns:oel="http://schemas.microsoft.com/office/2019/extlst" xmlns:r="http://schemas.openxmlformats.org/officeDocument/2006/relationships" xmlns:m="http://schemas.openxmlformats.org/officeDocument/2006/math" xmlns:v="urn:schemas-microsoft-com:vml" xmlns:wp14="http://schemas.microsoft.com/office/word/2010/wordprocessingDrawing" xmlns:wp="http://schemas.openxmlformats.org/drawingml/2006/wordprocessingDrawing" xmlns:w10="urn:schemas-microsoft-com:office:word" xmlns:w="http://schemas.openxmlformats.org/wordprocessingml/2006/main" xmlns:w14="http://schemas.microsoft.com/office/word/2010/wordml" xmlns:w15="http://schemas.microsoft.com/office/word/2012/wordml" xmlns:w16cex="http://schemas.microsoft.com/office/word/2018/wordml/cex" xmlns:w16cid="http://schemas.microsoft.com/office/word/2016/wordml/cid" xmlns:w16="http://schemas.microsoft.com/office/word/2018/wordml" xmlns:w16sdtdh="http://schemas.microsoft.com/office/word/2020/wordml/sdtdatahash" xmlns:w16se="http://schemas.microsoft.com/office/word/2015/wordml/symex" xmlns:wpg="http://schemas.microsoft.com/office/word/2010/wordprocessingGroup" xmlns:wpi="http://schemas.microsoft.com/office/word/2010/wordprocessingInk" xmlns:wne="http://schemas.microsoft.com/office/word/2006/wordml" xmlns:wps="http://schemas.microsoft.com/office/word/2010/wordprocessingShape" mc:Ignorable="w14 w15 w16se w16cid w16 w16cex w16sdtdh wp14">
   <w:body>
     <w:p>
       <w:pPr>
@@ -31,7 +31,7 @@
           <wp:inline distT="0" distB="0" distL="0" distR="0" wp14:anchorId="61DA3BD1" wp14:editId="0C35A376">
             <wp:extent cx="2249144" cy="847725"/>
             <wp:effectExtent l="0" t="0" r="0" b="0"/>
-            <wp:docPr id="2" name="Imagen 2"/>
+            <wp:docPr id="2" name="Imagen 1"/>
             <wp:cNvGraphicFramePr>
               <a:graphicFrameLocks xmlns:a="http://schemas.openxmlformats.org/drawingml/2006/main" noChangeAspect="1"/>
             </wp:cNvGraphicFramePr>
@@ -304,9 +304,19 @@
           <w:b/>
           <w:sz w:val="40"/>
         </w:rPr>
-        <w:t>Panadería y Pastelería Enchanteé</w:t>
+        <w:t xml:space="preserve">Panadería y Pastelería </w:t>
+      </w:r>
+      <w:proofErr w:type="spellStart"/>
+      <w:r>
+        <w:rPr>
+          <w:rFonts w:ascii="Arial" w:hAnsi="Arial" w:cs="Arial"/>
+          <w:b/>
+          <w:sz w:val="40"/>
+        </w:rPr>
+        <w:t>Enchanteé</w:t>
       </w:r>
       <w:commentRangeEnd w:id="2"/>
+      <w:proofErr w:type="spellEnd"/>
       <w:r>
         <w:rPr>
           <w:rStyle w:val="Refdecomentario"/>
@@ -718,7 +728,25 @@
           <w:sz w:val="28"/>
           <w:szCs w:val="24"/>
         </w:rPr>
-        <w:t xml:space="preserve">Juan Sebastián Ortigoza Cheley </w:t>
+        <w:t xml:space="preserve">Juan Sebastián Ortigoza </w:t>
+      </w:r>
+      <w:proofErr w:type="spellStart"/>
+      <w:r>
+        <w:rPr>
+          <w:rFonts w:ascii="Arial" w:hAnsi="Arial" w:cs="Arial"/>
+          <w:sz w:val="28"/>
+          <w:szCs w:val="24"/>
+        </w:rPr>
+        <w:t>Cheley</w:t>
+      </w:r>
+      <w:proofErr w:type="spellEnd"/>
+      <w:r>
+        <w:rPr>
+          <w:rFonts w:ascii="Arial" w:hAnsi="Arial" w:cs="Arial"/>
+          <w:sz w:val="28"/>
+          <w:szCs w:val="24"/>
+        </w:rPr>
+        <w:t xml:space="preserve"> </w:t>
       </w:r>
       <w:r>
         <w:rPr>
@@ -780,7 +808,16 @@
           <w:sz w:val="28"/>
           <w:szCs w:val="24"/>
         </w:rPr>
-        <w:t>José Julián Rivas Alem</w:t>
+        <w:t xml:space="preserve">José Julián Rivas </w:t>
+      </w:r>
+      <w:proofErr w:type="spellStart"/>
+      <w:r>
+        <w:rPr>
+          <w:rFonts w:ascii="Arial" w:hAnsi="Arial" w:cs="Arial"/>
+          <w:sz w:val="28"/>
+          <w:szCs w:val="24"/>
+        </w:rPr>
+        <w:t>Alem</w:t>
       </w:r>
       <w:r>
         <w:rPr>
@@ -798,6 +835,7 @@
         </w:rPr>
         <w:t>n</w:t>
       </w:r>
+      <w:proofErr w:type="spellEnd"/>
       <w:r>
         <w:rPr>
           <w:rFonts w:ascii="Arial" w:hAnsi="Arial" w:cs="Arial"/>
@@ -858,7 +896,43 @@
           <w:sz w:val="28"/>
           <w:szCs w:val="24"/>
         </w:rPr>
-        <w:t>Jefferson Anibal Sican Seijas</w:t>
+        <w:t xml:space="preserve">Jefferson </w:t>
+      </w:r>
+      <w:proofErr w:type="spellStart"/>
+      <w:r>
+        <w:rPr>
+          <w:rFonts w:ascii="Arial" w:hAnsi="Arial" w:cs="Arial"/>
+          <w:sz w:val="28"/>
+          <w:szCs w:val="24"/>
+        </w:rPr>
+        <w:t>Anibal</w:t>
+      </w:r>
+      <w:proofErr w:type="spellEnd"/>
+      <w:r>
+        <w:rPr>
+          <w:rFonts w:ascii="Arial" w:hAnsi="Arial" w:cs="Arial"/>
+          <w:sz w:val="28"/>
+          <w:szCs w:val="24"/>
+        </w:rPr>
+        <w:t xml:space="preserve"> </w:t>
+      </w:r>
+      <w:proofErr w:type="spellStart"/>
+      <w:r>
+        <w:rPr>
+          <w:rFonts w:ascii="Arial" w:hAnsi="Arial" w:cs="Arial"/>
+          <w:sz w:val="28"/>
+          <w:szCs w:val="24"/>
+        </w:rPr>
+        <w:t>Sican</w:t>
+      </w:r>
+      <w:proofErr w:type="spellEnd"/>
+      <w:r>
+        <w:rPr>
+          <w:rFonts w:ascii="Arial" w:hAnsi="Arial" w:cs="Arial"/>
+          <w:sz w:val="28"/>
+          <w:szCs w:val="24"/>
+        </w:rPr>
+        <w:t xml:space="preserve"> Seijas</w:t>
       </w:r>
       <w:r>
         <w:rPr>
@@ -889,7 +963,25 @@
           <w:sz w:val="28"/>
           <w:szCs w:val="24"/>
         </w:rPr>
-        <w:t>Pablo David Realiquez Noriega</w:t>
+        <w:t xml:space="preserve">Pablo David </w:t>
+      </w:r>
+      <w:proofErr w:type="spellStart"/>
+      <w:r>
+        <w:rPr>
+          <w:rFonts w:ascii="Arial" w:hAnsi="Arial" w:cs="Arial"/>
+          <w:sz w:val="28"/>
+          <w:szCs w:val="24"/>
+        </w:rPr>
+        <w:t>Realiquez</w:t>
+      </w:r>
+      <w:proofErr w:type="spellEnd"/>
+      <w:r>
+        <w:rPr>
+          <w:rFonts w:ascii="Arial" w:hAnsi="Arial" w:cs="Arial"/>
+          <w:sz w:val="28"/>
+          <w:szCs w:val="24"/>
+        </w:rPr>
+        <w:t xml:space="preserve"> Noriega</w:t>
       </w:r>
       <w:r>
         <w:rPr>
@@ -914,13 +1006,41 @@
           <w:szCs w:val="24"/>
         </w:rPr>
       </w:pPr>
-      <w:r>
-        <w:rPr>
-          <w:rFonts w:ascii="Arial" w:hAnsi="Arial" w:cs="Arial"/>
-          <w:sz w:val="28"/>
-          <w:szCs w:val="24"/>
-        </w:rPr>
-        <w:t xml:space="preserve">Jose Miguel Pirir Pérez </w:t>
+      <w:proofErr w:type="spellStart"/>
+      <w:r>
+        <w:rPr>
+          <w:rFonts w:ascii="Arial" w:hAnsi="Arial" w:cs="Arial"/>
+          <w:sz w:val="28"/>
+          <w:szCs w:val="24"/>
+        </w:rPr>
+        <w:t>Jose</w:t>
+      </w:r>
+      <w:proofErr w:type="spellEnd"/>
+      <w:r>
+        <w:rPr>
+          <w:rFonts w:ascii="Arial" w:hAnsi="Arial" w:cs="Arial"/>
+          <w:sz w:val="28"/>
+          <w:szCs w:val="24"/>
+        </w:rPr>
+        <w:t xml:space="preserve"> Miguel </w:t>
+      </w:r>
+      <w:proofErr w:type="spellStart"/>
+      <w:r>
+        <w:rPr>
+          <w:rFonts w:ascii="Arial" w:hAnsi="Arial" w:cs="Arial"/>
+          <w:sz w:val="28"/>
+          <w:szCs w:val="24"/>
+        </w:rPr>
+        <w:t>Pirir</w:t>
+      </w:r>
+      <w:proofErr w:type="spellEnd"/>
+      <w:r>
+        <w:rPr>
+          <w:rFonts w:ascii="Arial" w:hAnsi="Arial" w:cs="Arial"/>
+          <w:sz w:val="28"/>
+          <w:szCs w:val="24"/>
+        </w:rPr>
+        <w:t xml:space="preserve"> Pérez </w:t>
       </w:r>
       <w:r>
         <w:rPr>
@@ -951,8 +1071,36 @@
           <w:sz w:val="28"/>
           <w:szCs w:val="24"/>
         </w:rPr>
-        <w:t>José Javier Oroxon Ixchop</w:t>
-      </w:r>
+        <w:t xml:space="preserve">José Javier </w:t>
+      </w:r>
+      <w:proofErr w:type="spellStart"/>
+      <w:r>
+        <w:rPr>
+          <w:rFonts w:ascii="Arial" w:hAnsi="Arial" w:cs="Arial"/>
+          <w:sz w:val="28"/>
+          <w:szCs w:val="24"/>
+        </w:rPr>
+        <w:t>Oroxon</w:t>
+      </w:r>
+      <w:proofErr w:type="spellEnd"/>
+      <w:r>
+        <w:rPr>
+          <w:rFonts w:ascii="Arial" w:hAnsi="Arial" w:cs="Arial"/>
+          <w:sz w:val="28"/>
+          <w:szCs w:val="24"/>
+        </w:rPr>
+        <w:t xml:space="preserve"> </w:t>
+      </w:r>
+      <w:proofErr w:type="spellStart"/>
+      <w:r>
+        <w:rPr>
+          <w:rFonts w:ascii="Arial" w:hAnsi="Arial" w:cs="Arial"/>
+          <w:sz w:val="28"/>
+          <w:szCs w:val="24"/>
+        </w:rPr>
+        <w:t>Ixchop</w:t>
+      </w:r>
+      <w:proofErr w:type="spellEnd"/>
       <w:r>
         <w:rPr>
           <w:rFonts w:ascii="Arial" w:hAnsi="Arial" w:cs="Arial"/>
@@ -1001,6 +1149,63 @@
         <w:tab/>
         <w:t>Programado</w:t>
       </w:r>
+      <w:r>
+        <w:rPr>
+          <w:rFonts w:ascii="Arial" w:hAnsi="Arial" w:cs="Arial"/>
+          <w:sz w:val="28"/>
+          <w:szCs w:val="24"/>
+        </w:rPr>
+        <w:t>r</w:t>
+      </w:r>
+    </w:p>
+    <w:p>
+      <w:pPr>
+        <w:pStyle w:val="Sinespaciado"/>
+        <w:tabs>
+          <w:tab w:val="left" w:pos="5670"/>
+        </w:tabs>
+        <w:spacing w:line="276" w:lineRule="auto"/>
+        <w:rPr>
+          <w:rFonts w:ascii="Arial" w:hAnsi="Arial" w:cs="Arial"/>
+          <w:sz w:val="28"/>
+          <w:szCs w:val="24"/>
+        </w:rPr>
+      </w:pPr>
+      <w:r>
+        <w:rPr>
+          <w:rFonts w:ascii="Arial" w:hAnsi="Arial" w:cs="Arial"/>
+          <w:sz w:val="28"/>
+          <w:szCs w:val="24"/>
+        </w:rPr>
+        <w:t xml:space="preserve">Diego </w:t>
+      </w:r>
+      <w:proofErr w:type="spellStart"/>
+      <w:r>
+        <w:rPr>
+          <w:rFonts w:ascii="Arial" w:hAnsi="Arial" w:cs="Arial"/>
+          <w:sz w:val="28"/>
+          <w:szCs w:val="24"/>
+        </w:rPr>
+        <w:t>Andres</w:t>
+      </w:r>
+      <w:proofErr w:type="spellEnd"/>
+      <w:r>
+        <w:rPr>
+          <w:rFonts w:ascii="Arial" w:hAnsi="Arial" w:cs="Arial"/>
+          <w:sz w:val="28"/>
+          <w:szCs w:val="24"/>
+        </w:rPr>
+        <w:t xml:space="preserve"> Reyes Revolorio</w:t>
+      </w:r>
+      <w:r>
+        <w:rPr>
+          <w:rFonts w:ascii="Arial" w:hAnsi="Arial" w:cs="Arial"/>
+          <w:sz w:val="28"/>
+          <w:szCs w:val="24"/>
+        </w:rPr>
+        <w:tab/>
+        <w:t>Programador</w:t>
+      </w:r>
     </w:p>
     <w:p>
       <w:pPr>
@@ -1538,482 +1743,486 @@
           <w:szCs w:val="28"/>
         </w:rPr>
       </w:pPr>
-    </w:p>
-    <w:p>
-      <w:pPr>
-        <w:pStyle w:val="Sinespaciado"/>
-        <w:tabs>
-          <w:tab w:val="left" w:pos="5670"/>
-        </w:tabs>
-        <w:spacing w:line="276" w:lineRule="auto"/>
-        <w:jc w:val="center"/>
-        <w:rPr>
-          <w:rFonts w:ascii="Arial" w:hAnsi="Arial" w:cs="Arial"/>
-          <w:b/>
-          <w:bCs/>
-          <w:sz w:val="32"/>
-          <w:szCs w:val="28"/>
-        </w:rPr>
-      </w:pPr>
-    </w:p>
-    <w:p>
-      <w:pPr>
-        <w:pStyle w:val="Sinespaciado"/>
-        <w:tabs>
-          <w:tab w:val="left" w:pos="5670"/>
-        </w:tabs>
-        <w:spacing w:line="276" w:lineRule="auto"/>
-        <w:jc w:val="center"/>
-        <w:rPr>
-          <w:rFonts w:ascii="Arial" w:hAnsi="Arial" w:cs="Arial"/>
-          <w:b/>
-          <w:bCs/>
-          <w:sz w:val="32"/>
-          <w:szCs w:val="28"/>
-        </w:rPr>
-      </w:pPr>
-    </w:p>
-    <w:p>
-      <w:pPr>
-        <w:pStyle w:val="Sinespaciado"/>
-        <w:tabs>
-          <w:tab w:val="left" w:pos="5670"/>
-        </w:tabs>
-        <w:spacing w:line="276" w:lineRule="auto"/>
-        <w:jc w:val="center"/>
-        <w:rPr>
-          <w:rFonts w:ascii="Arial" w:hAnsi="Arial" w:cs="Arial"/>
-          <w:b/>
-          <w:bCs/>
-          <w:sz w:val="32"/>
-          <w:szCs w:val="28"/>
-        </w:rPr>
-      </w:pPr>
-    </w:p>
-    <w:p>
-      <w:pPr>
-        <w:pStyle w:val="Sinespaciado"/>
-        <w:tabs>
-          <w:tab w:val="left" w:pos="5670"/>
-        </w:tabs>
-        <w:spacing w:line="276" w:lineRule="auto"/>
-        <w:jc w:val="center"/>
-        <w:rPr>
-          <w:rFonts w:ascii="Arial" w:hAnsi="Arial" w:cs="Arial"/>
-          <w:b/>
-          <w:bCs/>
-          <w:sz w:val="32"/>
-          <w:szCs w:val="28"/>
-        </w:rPr>
-      </w:pPr>
-    </w:p>
-    <w:p>
-      <w:pPr>
-        <w:pStyle w:val="Sinespaciado"/>
-        <w:tabs>
-          <w:tab w:val="left" w:pos="5670"/>
-        </w:tabs>
-        <w:spacing w:line="276" w:lineRule="auto"/>
-        <w:jc w:val="center"/>
-        <w:rPr>
-          <w:rFonts w:ascii="Arial" w:hAnsi="Arial" w:cs="Arial"/>
-          <w:b/>
-          <w:bCs/>
-          <w:sz w:val="32"/>
-          <w:szCs w:val="28"/>
-        </w:rPr>
-      </w:pPr>
-    </w:p>
-    <w:p>
-      <w:pPr>
-        <w:pStyle w:val="Sinespaciado"/>
-        <w:tabs>
-          <w:tab w:val="left" w:pos="5670"/>
-        </w:tabs>
-        <w:spacing w:line="276" w:lineRule="auto"/>
-        <w:jc w:val="center"/>
-        <w:rPr>
-          <w:rFonts w:ascii="Arial" w:hAnsi="Arial" w:cs="Arial"/>
-          <w:b/>
-          <w:bCs/>
-          <w:sz w:val="32"/>
-          <w:szCs w:val="28"/>
-        </w:rPr>
-      </w:pPr>
-    </w:p>
-    <w:p>
-      <w:pPr>
-        <w:pStyle w:val="Sinespaciado"/>
-        <w:tabs>
-          <w:tab w:val="left" w:pos="5670"/>
-        </w:tabs>
-        <w:spacing w:line="276" w:lineRule="auto"/>
-        <w:jc w:val="center"/>
-        <w:rPr>
-          <w:rFonts w:ascii="Arial" w:hAnsi="Arial" w:cs="Arial"/>
-          <w:b/>
-          <w:bCs/>
-          <w:sz w:val="32"/>
-          <w:szCs w:val="28"/>
-        </w:rPr>
-      </w:pPr>
-    </w:p>
-    <w:p>
-      <w:pPr>
-        <w:pStyle w:val="Sinespaciado"/>
-        <w:tabs>
-          <w:tab w:val="left" w:pos="5670"/>
-        </w:tabs>
-        <w:spacing w:line="276" w:lineRule="auto"/>
-        <w:jc w:val="center"/>
-        <w:rPr>
-          <w:rFonts w:ascii="Arial" w:hAnsi="Arial" w:cs="Arial"/>
-          <w:b/>
-          <w:bCs/>
-          <w:sz w:val="32"/>
-          <w:szCs w:val="28"/>
-        </w:rPr>
-      </w:pPr>
-    </w:p>
-    <w:p>
-      <w:pPr>
-        <w:pStyle w:val="Sinespaciado"/>
-        <w:tabs>
-          <w:tab w:val="left" w:pos="5670"/>
-        </w:tabs>
-        <w:spacing w:line="276" w:lineRule="auto"/>
-        <w:jc w:val="center"/>
-        <w:rPr>
-          <w:rFonts w:ascii="Arial" w:hAnsi="Arial" w:cs="Arial"/>
-          <w:b/>
-          <w:bCs/>
-          <w:sz w:val="32"/>
-          <w:szCs w:val="28"/>
-        </w:rPr>
-      </w:pPr>
-    </w:p>
-    <w:p>
-      <w:pPr>
-        <w:pStyle w:val="Sinespaciado"/>
-        <w:tabs>
-          <w:tab w:val="left" w:pos="5670"/>
-        </w:tabs>
-        <w:spacing w:line="276" w:lineRule="auto"/>
-        <w:jc w:val="center"/>
-        <w:rPr>
-          <w:rFonts w:ascii="Arial" w:hAnsi="Arial" w:cs="Arial"/>
-          <w:b/>
-          <w:bCs/>
-          <w:sz w:val="32"/>
-          <w:szCs w:val="28"/>
-        </w:rPr>
-      </w:pPr>
-    </w:p>
-    <w:p>
-      <w:pPr>
-        <w:pStyle w:val="Sinespaciado"/>
-        <w:tabs>
-          <w:tab w:val="left" w:pos="5670"/>
-        </w:tabs>
-        <w:spacing w:line="276" w:lineRule="auto"/>
-        <w:jc w:val="center"/>
-        <w:rPr>
-          <w:rFonts w:ascii="Arial" w:hAnsi="Arial" w:cs="Arial"/>
-          <w:b/>
-          <w:bCs/>
-          <w:sz w:val="32"/>
-          <w:szCs w:val="28"/>
-        </w:rPr>
-      </w:pPr>
-    </w:p>
-    <w:p>
-      <w:pPr>
-        <w:pStyle w:val="Sinespaciado"/>
-        <w:tabs>
-          <w:tab w:val="left" w:pos="5670"/>
-        </w:tabs>
-        <w:spacing w:line="276" w:lineRule="auto"/>
-        <w:jc w:val="center"/>
-        <w:rPr>
-          <w:rFonts w:ascii="Arial" w:hAnsi="Arial" w:cs="Arial"/>
-          <w:b/>
-          <w:bCs/>
-          <w:sz w:val="32"/>
-          <w:szCs w:val="28"/>
-        </w:rPr>
-      </w:pPr>
-    </w:p>
-    <w:p>
-      <w:pPr>
-        <w:pStyle w:val="Sinespaciado"/>
-        <w:tabs>
-          <w:tab w:val="left" w:pos="5670"/>
-        </w:tabs>
-        <w:spacing w:line="276" w:lineRule="auto"/>
-        <w:jc w:val="center"/>
-        <w:rPr>
-          <w:rFonts w:ascii="Arial" w:hAnsi="Arial" w:cs="Arial"/>
-          <w:b/>
-          <w:bCs/>
-          <w:sz w:val="32"/>
-          <w:szCs w:val="28"/>
-        </w:rPr>
-      </w:pPr>
-    </w:p>
-    <w:p>
-      <w:pPr>
-        <w:pStyle w:val="Sinespaciado"/>
-        <w:tabs>
-          <w:tab w:val="left" w:pos="5670"/>
-        </w:tabs>
-        <w:spacing w:line="276" w:lineRule="auto"/>
-        <w:jc w:val="center"/>
-        <w:rPr>
-          <w:rFonts w:ascii="Arial" w:hAnsi="Arial" w:cs="Arial"/>
-          <w:b/>
-          <w:bCs/>
-          <w:sz w:val="32"/>
-          <w:szCs w:val="28"/>
-        </w:rPr>
-      </w:pPr>
-    </w:p>
-    <w:p>
-      <w:pPr>
-        <w:pStyle w:val="Sinespaciado"/>
-        <w:tabs>
-          <w:tab w:val="left" w:pos="5670"/>
-        </w:tabs>
-        <w:spacing w:line="276" w:lineRule="auto"/>
-        <w:jc w:val="center"/>
-        <w:rPr>
-          <w:rFonts w:ascii="Arial" w:hAnsi="Arial" w:cs="Arial"/>
-          <w:b/>
-          <w:bCs/>
-          <w:sz w:val="32"/>
-          <w:szCs w:val="28"/>
-        </w:rPr>
-      </w:pPr>
-    </w:p>
-    <w:p>
-      <w:pPr>
-        <w:pStyle w:val="Sinespaciado"/>
-        <w:tabs>
-          <w:tab w:val="left" w:pos="5670"/>
-        </w:tabs>
-        <w:spacing w:line="276" w:lineRule="auto"/>
-        <w:jc w:val="center"/>
-        <w:rPr>
-          <w:rFonts w:ascii="Arial" w:hAnsi="Arial" w:cs="Arial"/>
-          <w:b/>
-          <w:bCs/>
-          <w:sz w:val="32"/>
-          <w:szCs w:val="28"/>
-        </w:rPr>
-      </w:pPr>
-    </w:p>
-    <w:p>
-      <w:pPr>
-        <w:pStyle w:val="Sinespaciado"/>
-        <w:tabs>
-          <w:tab w:val="left" w:pos="5670"/>
-        </w:tabs>
-        <w:spacing w:line="276" w:lineRule="auto"/>
-        <w:jc w:val="center"/>
-        <w:rPr>
-          <w:rFonts w:ascii="Arial" w:hAnsi="Arial" w:cs="Arial"/>
-          <w:b/>
-          <w:bCs/>
-          <w:sz w:val="32"/>
-          <w:szCs w:val="28"/>
-        </w:rPr>
-      </w:pPr>
-    </w:p>
-    <w:p>
-      <w:pPr>
-        <w:pStyle w:val="Sinespaciado"/>
-        <w:tabs>
-          <w:tab w:val="left" w:pos="5670"/>
-        </w:tabs>
-        <w:spacing w:line="276" w:lineRule="auto"/>
-        <w:jc w:val="center"/>
-        <w:rPr>
-          <w:rFonts w:ascii="Arial" w:hAnsi="Arial" w:cs="Arial"/>
-          <w:b/>
-          <w:bCs/>
-          <w:sz w:val="32"/>
-          <w:szCs w:val="28"/>
-        </w:rPr>
-      </w:pPr>
-    </w:p>
-    <w:p>
-      <w:pPr>
-        <w:pStyle w:val="Sinespaciado"/>
-        <w:tabs>
-          <w:tab w:val="left" w:pos="5670"/>
-        </w:tabs>
-        <w:spacing w:line="276" w:lineRule="auto"/>
-        <w:jc w:val="center"/>
-        <w:rPr>
-          <w:rFonts w:ascii="Arial" w:hAnsi="Arial" w:cs="Arial"/>
-          <w:b/>
-          <w:bCs/>
-          <w:sz w:val="32"/>
-          <w:szCs w:val="28"/>
-        </w:rPr>
-      </w:pPr>
-    </w:p>
-    <w:p>
-      <w:pPr>
-        <w:pStyle w:val="Sinespaciado"/>
-        <w:tabs>
-          <w:tab w:val="left" w:pos="5670"/>
-        </w:tabs>
-        <w:spacing w:line="276" w:lineRule="auto"/>
-        <w:jc w:val="center"/>
-        <w:rPr>
-          <w:rFonts w:ascii="Arial" w:hAnsi="Arial" w:cs="Arial"/>
-          <w:b/>
-          <w:bCs/>
-          <w:sz w:val="32"/>
-          <w:szCs w:val="28"/>
-        </w:rPr>
-      </w:pPr>
-    </w:p>
-    <w:p>
-      <w:pPr>
-        <w:pStyle w:val="Sinespaciado"/>
-        <w:tabs>
-          <w:tab w:val="left" w:pos="5670"/>
-        </w:tabs>
-        <w:spacing w:line="276" w:lineRule="auto"/>
-        <w:jc w:val="center"/>
-        <w:rPr>
-          <w:rFonts w:ascii="Arial" w:hAnsi="Arial" w:cs="Arial"/>
-          <w:b/>
-          <w:bCs/>
-          <w:sz w:val="32"/>
-          <w:szCs w:val="28"/>
-        </w:rPr>
-      </w:pPr>
-    </w:p>
-    <w:p>
-      <w:pPr>
-        <w:pStyle w:val="Sinespaciado"/>
-        <w:tabs>
-          <w:tab w:val="left" w:pos="5670"/>
-        </w:tabs>
-        <w:spacing w:line="276" w:lineRule="auto"/>
-        <w:jc w:val="center"/>
-        <w:rPr>
-          <w:rFonts w:ascii="Arial" w:hAnsi="Arial" w:cs="Arial"/>
-          <w:b/>
-          <w:bCs/>
-          <w:sz w:val="32"/>
-          <w:szCs w:val="28"/>
-        </w:rPr>
-      </w:pPr>
-    </w:p>
-    <w:p>
-      <w:pPr>
-        <w:pStyle w:val="Sinespaciado"/>
-        <w:tabs>
-          <w:tab w:val="left" w:pos="5670"/>
-        </w:tabs>
-        <w:spacing w:line="276" w:lineRule="auto"/>
-        <w:jc w:val="center"/>
-        <w:rPr>
-          <w:rFonts w:ascii="Arial" w:hAnsi="Arial" w:cs="Arial"/>
-          <w:b/>
-          <w:bCs/>
-          <w:sz w:val="32"/>
-          <w:szCs w:val="28"/>
-        </w:rPr>
-      </w:pPr>
-    </w:p>
-    <w:p>
-      <w:pPr>
-        <w:pStyle w:val="Sinespaciado"/>
-        <w:tabs>
-          <w:tab w:val="left" w:pos="5670"/>
-        </w:tabs>
-        <w:spacing w:line="276" w:lineRule="auto"/>
-        <w:jc w:val="center"/>
-        <w:rPr>
-          <w:rFonts w:ascii="Arial" w:hAnsi="Arial" w:cs="Arial"/>
-          <w:b/>
-          <w:bCs/>
-          <w:sz w:val="32"/>
-          <w:szCs w:val="28"/>
-        </w:rPr>
-      </w:pPr>
-    </w:p>
-    <w:p>
-      <w:pPr>
-        <w:pStyle w:val="Sinespaciado"/>
-        <w:tabs>
-          <w:tab w:val="left" w:pos="5670"/>
-        </w:tabs>
-        <w:spacing w:line="276" w:lineRule="auto"/>
-        <w:jc w:val="center"/>
-        <w:rPr>
-          <w:rFonts w:ascii="Arial" w:hAnsi="Arial" w:cs="Arial"/>
-          <w:b/>
-          <w:bCs/>
-          <w:sz w:val="32"/>
-          <w:szCs w:val="28"/>
-        </w:rPr>
-      </w:pPr>
-    </w:p>
-    <w:p>
-      <w:pPr>
-        <w:pStyle w:val="Sinespaciado"/>
-        <w:tabs>
-          <w:tab w:val="left" w:pos="5670"/>
-        </w:tabs>
-        <w:spacing w:line="276" w:lineRule="auto"/>
-        <w:jc w:val="center"/>
-        <w:rPr>
-          <w:rFonts w:ascii="Arial" w:hAnsi="Arial" w:cs="Arial"/>
-          <w:b/>
-          <w:bCs/>
-          <w:sz w:val="32"/>
-          <w:szCs w:val="28"/>
-        </w:rPr>
-      </w:pPr>
-    </w:p>
-    <w:p>
-      <w:pPr>
-        <w:pStyle w:val="Sinespaciado"/>
-        <w:tabs>
-          <w:tab w:val="left" w:pos="5670"/>
-        </w:tabs>
-        <w:spacing w:line="276" w:lineRule="auto"/>
-        <w:jc w:val="center"/>
-        <w:rPr>
-          <w:rFonts w:ascii="Arial" w:hAnsi="Arial" w:cs="Arial"/>
-          <w:b/>
-          <w:bCs/>
-          <w:sz w:val="32"/>
-          <w:szCs w:val="28"/>
-        </w:rPr>
-      </w:pPr>
-    </w:p>
-    <w:p>
-      <w:pPr>
-        <w:pStyle w:val="Sinespaciado"/>
-        <w:tabs>
-          <w:tab w:val="left" w:pos="5670"/>
-        </w:tabs>
-        <w:spacing w:line="276" w:lineRule="auto"/>
-        <w:jc w:val="center"/>
-        <w:rPr>
-          <w:rFonts w:ascii="Arial" w:hAnsi="Arial" w:cs="Arial"/>
-          <w:b/>
-          <w:bCs/>
-          <w:sz w:val="32"/>
-          <w:szCs w:val="28"/>
-        </w:rPr>
-      </w:pPr>
+      <w:r>
+        <w:rPr>
+          <w:rFonts w:ascii="Arial" w:hAnsi="Arial" w:cs="Arial"/>
+          <w:b/>
+          <w:bCs/>
+          <w:noProof/>
+          <w:sz w:val="32"/>
+          <w:szCs w:val="28"/>
+          <w:u w:val="single"/>
+        </w:rPr>
+        <w:drawing>
+          <wp:inline distT="0" distB="0" distL="0" distR="0" wp14:anchorId="11E705DD" wp14:editId="68F3FA8F">
+            <wp:extent cx="6426662" cy="4328160"/>
+            <wp:effectExtent l="0" t="0" r="0" b="0"/>
+            <wp:docPr id="1287227812" name="Imagen 2"/>
+            <wp:cNvGraphicFramePr>
+              <a:graphicFrameLocks xmlns:a="http://schemas.openxmlformats.org/drawingml/2006/main" noChangeAspect="1"/>
+            </wp:cNvGraphicFramePr>
+            <a:graphic xmlns:a="http://schemas.openxmlformats.org/drawingml/2006/main">
+              <a:graphicData uri="http://schemas.openxmlformats.org/drawingml/2006/picture">
+                <pic:pic xmlns:pic="http://schemas.openxmlformats.org/drawingml/2006/picture">
+                  <pic:nvPicPr>
+                    <pic:cNvPr id="0" name="Picture 1"/>
+                    <pic:cNvPicPr>
+                      <a:picLocks noChangeAspect="1" noChangeArrowheads="1"/>
+                    </pic:cNvPicPr>
+                  </pic:nvPicPr>
+                  <pic:blipFill>
+                    <a:blip r:embed="rId9" cstate="print">
+                      <a:extLst>
+                        <a:ext uri="{28A0092B-C50C-407E-A947-70E740481C1C}">
+                          <a14:useLocalDpi xmlns:a14="http://schemas.microsoft.com/office/drawing/2010/main" val="0"/>
+                        </a:ext>
+                      </a:extLst>
+                    </a:blip>
+                    <a:srcRect/>
+                    <a:stretch>
+                      <a:fillRect/>
+                    </a:stretch>
+                  </pic:blipFill>
+                  <pic:spPr bwMode="auto">
+                    <a:xfrm>
+                      <a:off x="0" y="0"/>
+                      <a:ext cx="6436550" cy="4334819"/>
+                    </a:xfrm>
+                    <a:prstGeom prst="rect">
+                      <a:avLst/>
+                    </a:prstGeom>
+                    <a:noFill/>
+                    <a:ln>
+                      <a:noFill/>
+                    </a:ln>
+                  </pic:spPr>
+                </pic:pic>
+              </a:graphicData>
+            </a:graphic>
+          </wp:inline>
+        </w:drawing>
+      </w:r>
+    </w:p>
+    <w:p>
+      <w:pPr>
+        <w:pStyle w:val="Sinespaciado"/>
+        <w:tabs>
+          <w:tab w:val="left" w:pos="5670"/>
+        </w:tabs>
+        <w:spacing w:line="276" w:lineRule="auto"/>
+        <w:jc w:val="center"/>
+        <w:rPr>
+          <w:rFonts w:ascii="Arial" w:hAnsi="Arial" w:cs="Arial"/>
+          <w:b/>
+          <w:bCs/>
+          <w:sz w:val="32"/>
+          <w:szCs w:val="28"/>
+        </w:rPr>
+      </w:pPr>
+    </w:p>
+    <w:p>
+      <w:pPr>
+        <w:pStyle w:val="Sinespaciado"/>
+        <w:tabs>
+          <w:tab w:val="left" w:pos="5670"/>
+        </w:tabs>
+        <w:spacing w:line="276" w:lineRule="auto"/>
+        <w:jc w:val="center"/>
+        <w:rPr>
+          <w:rFonts w:ascii="Arial" w:hAnsi="Arial" w:cs="Arial"/>
+          <w:b/>
+          <w:bCs/>
+          <w:sz w:val="32"/>
+          <w:szCs w:val="28"/>
+        </w:rPr>
+      </w:pPr>
+    </w:p>
+    <w:p>
+      <w:pPr>
+        <w:pStyle w:val="Sinespaciado"/>
+        <w:tabs>
+          <w:tab w:val="left" w:pos="5670"/>
+        </w:tabs>
+        <w:spacing w:line="276" w:lineRule="auto"/>
+        <w:jc w:val="center"/>
+        <w:rPr>
+          <w:rFonts w:ascii="Arial" w:hAnsi="Arial" w:cs="Arial"/>
+          <w:b/>
+          <w:bCs/>
+          <w:sz w:val="32"/>
+          <w:szCs w:val="28"/>
+        </w:rPr>
+      </w:pPr>
+    </w:p>
+    <w:p>
+      <w:pPr>
+        <w:pStyle w:val="Sinespaciado"/>
+        <w:tabs>
+          <w:tab w:val="left" w:pos="5670"/>
+        </w:tabs>
+        <w:spacing w:line="276" w:lineRule="auto"/>
+        <w:jc w:val="center"/>
+        <w:rPr>
+          <w:rFonts w:ascii="Arial" w:hAnsi="Arial" w:cs="Arial"/>
+          <w:b/>
+          <w:bCs/>
+          <w:sz w:val="32"/>
+          <w:szCs w:val="28"/>
+        </w:rPr>
+      </w:pPr>
+    </w:p>
+    <w:p>
+      <w:pPr>
+        <w:pStyle w:val="Sinespaciado"/>
+        <w:tabs>
+          <w:tab w:val="left" w:pos="5670"/>
+        </w:tabs>
+        <w:spacing w:line="276" w:lineRule="auto"/>
+        <w:jc w:val="center"/>
+        <w:rPr>
+          <w:rFonts w:ascii="Arial" w:hAnsi="Arial" w:cs="Arial"/>
+          <w:b/>
+          <w:bCs/>
+          <w:sz w:val="32"/>
+          <w:szCs w:val="28"/>
+        </w:rPr>
+      </w:pPr>
+    </w:p>
+    <w:p>
+      <w:pPr>
+        <w:pStyle w:val="Sinespaciado"/>
+        <w:tabs>
+          <w:tab w:val="left" w:pos="5670"/>
+        </w:tabs>
+        <w:spacing w:line="276" w:lineRule="auto"/>
+        <w:jc w:val="center"/>
+        <w:rPr>
+          <w:rFonts w:ascii="Arial" w:hAnsi="Arial" w:cs="Arial"/>
+          <w:b/>
+          <w:bCs/>
+          <w:sz w:val="32"/>
+          <w:szCs w:val="28"/>
+        </w:rPr>
+      </w:pPr>
+    </w:p>
+    <w:p>
+      <w:pPr>
+        <w:pStyle w:val="Sinespaciado"/>
+        <w:tabs>
+          <w:tab w:val="left" w:pos="5670"/>
+        </w:tabs>
+        <w:spacing w:line="276" w:lineRule="auto"/>
+        <w:jc w:val="center"/>
+        <w:rPr>
+          <w:rFonts w:ascii="Arial" w:hAnsi="Arial" w:cs="Arial"/>
+          <w:b/>
+          <w:bCs/>
+          <w:sz w:val="32"/>
+          <w:szCs w:val="28"/>
+        </w:rPr>
+      </w:pPr>
+    </w:p>
+    <w:p>
+      <w:pPr>
+        <w:pStyle w:val="Sinespaciado"/>
+        <w:tabs>
+          <w:tab w:val="left" w:pos="5670"/>
+        </w:tabs>
+        <w:spacing w:line="276" w:lineRule="auto"/>
+        <w:jc w:val="center"/>
+        <w:rPr>
+          <w:rFonts w:ascii="Arial" w:hAnsi="Arial" w:cs="Arial"/>
+          <w:b/>
+          <w:bCs/>
+          <w:sz w:val="32"/>
+          <w:szCs w:val="28"/>
+        </w:rPr>
+      </w:pPr>
+    </w:p>
+    <w:p>
+      <w:pPr>
+        <w:pStyle w:val="Sinespaciado"/>
+        <w:tabs>
+          <w:tab w:val="left" w:pos="5670"/>
+        </w:tabs>
+        <w:spacing w:line="276" w:lineRule="auto"/>
+        <w:jc w:val="center"/>
+        <w:rPr>
+          <w:rFonts w:ascii="Arial" w:hAnsi="Arial" w:cs="Arial"/>
+          <w:b/>
+          <w:bCs/>
+          <w:sz w:val="32"/>
+          <w:szCs w:val="28"/>
+        </w:rPr>
+      </w:pPr>
+    </w:p>
+    <w:p>
+      <w:pPr>
+        <w:pStyle w:val="Sinespaciado"/>
+        <w:tabs>
+          <w:tab w:val="left" w:pos="5670"/>
+        </w:tabs>
+        <w:spacing w:line="276" w:lineRule="auto"/>
+        <w:jc w:val="center"/>
+        <w:rPr>
+          <w:rFonts w:ascii="Arial" w:hAnsi="Arial" w:cs="Arial"/>
+          <w:b/>
+          <w:bCs/>
+          <w:sz w:val="32"/>
+          <w:szCs w:val="28"/>
+        </w:rPr>
+      </w:pPr>
+    </w:p>
+    <w:p>
+      <w:pPr>
+        <w:pStyle w:val="Sinespaciado"/>
+        <w:tabs>
+          <w:tab w:val="left" w:pos="5670"/>
+        </w:tabs>
+        <w:spacing w:line="276" w:lineRule="auto"/>
+        <w:jc w:val="center"/>
+        <w:rPr>
+          <w:rFonts w:ascii="Arial" w:hAnsi="Arial" w:cs="Arial"/>
+          <w:b/>
+          <w:bCs/>
+          <w:sz w:val="32"/>
+          <w:szCs w:val="28"/>
+        </w:rPr>
+      </w:pPr>
+    </w:p>
+    <w:p>
+      <w:pPr>
+        <w:pStyle w:val="Sinespaciado"/>
+        <w:tabs>
+          <w:tab w:val="left" w:pos="5670"/>
+        </w:tabs>
+        <w:spacing w:line="276" w:lineRule="auto"/>
+        <w:jc w:val="center"/>
+        <w:rPr>
+          <w:rFonts w:ascii="Arial" w:hAnsi="Arial" w:cs="Arial"/>
+          <w:b/>
+          <w:bCs/>
+          <w:sz w:val="32"/>
+          <w:szCs w:val="28"/>
+        </w:rPr>
+      </w:pPr>
+    </w:p>
+    <w:p>
+      <w:pPr>
+        <w:pStyle w:val="Sinespaciado"/>
+        <w:tabs>
+          <w:tab w:val="left" w:pos="5670"/>
+        </w:tabs>
+        <w:spacing w:line="276" w:lineRule="auto"/>
+        <w:jc w:val="center"/>
+        <w:rPr>
+          <w:rFonts w:ascii="Arial" w:hAnsi="Arial" w:cs="Arial"/>
+          <w:b/>
+          <w:bCs/>
+          <w:sz w:val="32"/>
+          <w:szCs w:val="28"/>
+        </w:rPr>
+      </w:pPr>
+    </w:p>
+    <w:p>
+      <w:pPr>
+        <w:pStyle w:val="Sinespaciado"/>
+        <w:tabs>
+          <w:tab w:val="left" w:pos="5670"/>
+        </w:tabs>
+        <w:spacing w:line="276" w:lineRule="auto"/>
+        <w:jc w:val="center"/>
+        <w:rPr>
+          <w:rFonts w:ascii="Arial" w:hAnsi="Arial" w:cs="Arial"/>
+          <w:b/>
+          <w:bCs/>
+          <w:sz w:val="32"/>
+          <w:szCs w:val="28"/>
+        </w:rPr>
+      </w:pPr>
+    </w:p>
+    <w:p>
+      <w:pPr>
+        <w:pStyle w:val="Sinespaciado"/>
+        <w:tabs>
+          <w:tab w:val="left" w:pos="5670"/>
+        </w:tabs>
+        <w:spacing w:line="276" w:lineRule="auto"/>
+        <w:jc w:val="center"/>
+        <w:rPr>
+          <w:rFonts w:ascii="Arial" w:hAnsi="Arial" w:cs="Arial"/>
+          <w:b/>
+          <w:bCs/>
+          <w:sz w:val="32"/>
+          <w:szCs w:val="28"/>
+        </w:rPr>
+      </w:pPr>
+    </w:p>
+    <w:p>
+      <w:pPr>
+        <w:pStyle w:val="Sinespaciado"/>
+        <w:tabs>
+          <w:tab w:val="left" w:pos="5670"/>
+        </w:tabs>
+        <w:spacing w:line="276" w:lineRule="auto"/>
+        <w:jc w:val="center"/>
+        <w:rPr>
+          <w:rFonts w:ascii="Arial" w:hAnsi="Arial" w:cs="Arial"/>
+          <w:b/>
+          <w:bCs/>
+          <w:sz w:val="32"/>
+          <w:szCs w:val="28"/>
+        </w:rPr>
+      </w:pPr>
+    </w:p>
+    <w:p>
+      <w:pPr>
+        <w:pStyle w:val="Sinespaciado"/>
+        <w:tabs>
+          <w:tab w:val="left" w:pos="5670"/>
+        </w:tabs>
+        <w:spacing w:line="276" w:lineRule="auto"/>
+        <w:rPr>
+          <w:rFonts w:ascii="Arial" w:hAnsi="Arial" w:cs="Arial"/>
+          <w:b/>
+          <w:bCs/>
+          <w:sz w:val="32"/>
+          <w:szCs w:val="28"/>
+        </w:rPr>
+      </w:pPr>
+    </w:p>
+    <w:p>
+      <w:pPr>
+        <w:pStyle w:val="Sinespaciado"/>
+        <w:tabs>
+          <w:tab w:val="left" w:pos="5670"/>
+        </w:tabs>
+        <w:spacing w:line="276" w:lineRule="auto"/>
+        <w:rPr>
+          <w:rFonts w:ascii="Arial" w:hAnsi="Arial" w:cs="Arial"/>
+          <w:b/>
+          <w:bCs/>
+          <w:sz w:val="32"/>
+          <w:szCs w:val="28"/>
+        </w:rPr>
+      </w:pPr>
+    </w:p>
+    <w:p>
+      <w:pPr>
+        <w:pStyle w:val="Sinespaciado"/>
+        <w:tabs>
+          <w:tab w:val="left" w:pos="5670"/>
+        </w:tabs>
+        <w:spacing w:line="276" w:lineRule="auto"/>
+        <w:jc w:val="center"/>
+        <w:rPr>
+          <w:rFonts w:ascii="Arial" w:hAnsi="Arial" w:cs="Arial"/>
+          <w:b/>
+          <w:bCs/>
+          <w:sz w:val="32"/>
+          <w:szCs w:val="28"/>
+        </w:rPr>
+      </w:pPr>
+    </w:p>
+    <w:p>
+      <w:pPr>
+        <w:pStyle w:val="Sinespaciado"/>
+        <w:tabs>
+          <w:tab w:val="left" w:pos="5670"/>
+        </w:tabs>
+        <w:spacing w:line="276" w:lineRule="auto"/>
+        <w:jc w:val="center"/>
+        <w:rPr>
+          <w:rFonts w:ascii="Arial" w:hAnsi="Arial" w:cs="Arial"/>
+          <w:b/>
+          <w:bCs/>
+          <w:sz w:val="32"/>
+          <w:szCs w:val="28"/>
+        </w:rPr>
+      </w:pPr>
+    </w:p>
+    <w:p>
+      <w:pPr>
+        <w:pStyle w:val="Sinespaciado"/>
+        <w:tabs>
+          <w:tab w:val="left" w:pos="5670"/>
+        </w:tabs>
+        <w:spacing w:line="276" w:lineRule="auto"/>
+        <w:jc w:val="center"/>
+        <w:rPr>
+          <w:rFonts w:ascii="Arial" w:hAnsi="Arial" w:cs="Arial"/>
+          <w:b/>
+          <w:bCs/>
+          <w:sz w:val="32"/>
+          <w:szCs w:val="28"/>
+        </w:rPr>
+      </w:pPr>
+      <w:r>
+        <w:rPr>
+          <w:rFonts w:ascii="Arial" w:hAnsi="Arial" w:cs="Arial"/>
+          <w:b/>
+          <w:bCs/>
+          <w:noProof/>
+          <w:sz w:val="32"/>
+          <w:szCs w:val="28"/>
+        </w:rPr>
+        <w:lastRenderedPageBreak/>
+        <w:drawing>
+          <wp:anchor distT="0" distB="0" distL="114300" distR="114300" simplePos="0" relativeHeight="251658240" behindDoc="0" locked="0" layoutInCell="1" allowOverlap="1" wp14:anchorId="1F9E680A" wp14:editId="535809DF">
+            <wp:simplePos x="0" y="0"/>
+            <wp:positionH relativeFrom="margin">
+              <wp:posOffset>-960120</wp:posOffset>
+            </wp:positionH>
+            <wp:positionV relativeFrom="margin">
+              <wp:posOffset>423545</wp:posOffset>
+            </wp:positionV>
+            <wp:extent cx="7607300" cy="8331835"/>
+            <wp:effectExtent l="0" t="0" r="0" b="0"/>
+            <wp:wrapSquare wrapText="bothSides"/>
+            <wp:docPr id="136933086" name="Imagen 3"/>
+            <wp:cNvGraphicFramePr>
+              <a:graphicFrameLocks xmlns:a="http://schemas.openxmlformats.org/drawingml/2006/main" noChangeAspect="1"/>
+            </wp:cNvGraphicFramePr>
+            <a:graphic xmlns:a="http://schemas.openxmlformats.org/drawingml/2006/main">
+              <a:graphicData uri="http://schemas.openxmlformats.org/drawingml/2006/picture">
+                <pic:pic xmlns:pic="http://schemas.openxmlformats.org/drawingml/2006/picture">
+                  <pic:nvPicPr>
+                    <pic:cNvPr id="136933086" name="Imagen 136933086"/>
+                    <pic:cNvPicPr/>
+                  </pic:nvPicPr>
+                  <pic:blipFill>
+                    <a:blip r:embed="rId10" cstate="print">
+                      <a:extLst>
+                        <a:ext uri="{28A0092B-C50C-407E-A947-70E740481C1C}">
+                          <a14:useLocalDpi xmlns:a14="http://schemas.microsoft.com/office/drawing/2010/main" val="0"/>
+                        </a:ext>
+                      </a:extLst>
+                    </a:blip>
+                    <a:stretch>
+                      <a:fillRect/>
+                    </a:stretch>
+                  </pic:blipFill>
+                  <pic:spPr>
+                    <a:xfrm>
+                      <a:off x="0" y="0"/>
+                      <a:ext cx="7607300" cy="8331835"/>
+                    </a:xfrm>
+                    <a:prstGeom prst="rect">
+                      <a:avLst/>
+                    </a:prstGeom>
+                  </pic:spPr>
+                </pic:pic>
+              </a:graphicData>
+            </a:graphic>
+            <wp14:sizeRelH relativeFrom="margin">
+              <wp14:pctWidth>0</wp14:pctWidth>
+            </wp14:sizeRelH>
+            <wp14:sizeRelV relativeFrom="margin">
+              <wp14:pctHeight>0</wp14:pctHeight>
+            </wp14:sizeRelV>
+          </wp:anchor>
+        </w:drawing>
+      </w:r>
       <w:r>
         <w:rPr>
           <w:rFonts w:ascii="Arial" w:hAnsi="Arial" w:cs="Arial"/>
@@ -2032,415 +2241,6 @@
           <w:tab w:val="left" w:pos="5670"/>
         </w:tabs>
         <w:spacing w:line="276" w:lineRule="auto"/>
-        <w:jc w:val="center"/>
-        <w:rPr>
-          <w:rFonts w:ascii="Arial" w:hAnsi="Arial" w:cs="Arial"/>
-          <w:b/>
-          <w:bCs/>
-          <w:sz w:val="32"/>
-          <w:szCs w:val="28"/>
-        </w:rPr>
-      </w:pPr>
-    </w:p>
-    <w:p>
-      <w:pPr>
-        <w:pStyle w:val="Sinespaciado"/>
-        <w:tabs>
-          <w:tab w:val="left" w:pos="5670"/>
-        </w:tabs>
-        <w:spacing w:line="276" w:lineRule="auto"/>
-        <w:jc w:val="center"/>
-        <w:rPr>
-          <w:rFonts w:ascii="Arial" w:hAnsi="Arial" w:cs="Arial"/>
-          <w:b/>
-          <w:bCs/>
-          <w:sz w:val="32"/>
-          <w:szCs w:val="28"/>
-        </w:rPr>
-      </w:pPr>
-    </w:p>
-    <w:p>
-      <w:pPr>
-        <w:pStyle w:val="Sinespaciado"/>
-        <w:tabs>
-          <w:tab w:val="left" w:pos="5670"/>
-        </w:tabs>
-        <w:spacing w:line="276" w:lineRule="auto"/>
-        <w:jc w:val="center"/>
-        <w:rPr>
-          <w:rFonts w:ascii="Arial" w:hAnsi="Arial" w:cs="Arial"/>
-          <w:b/>
-          <w:bCs/>
-          <w:sz w:val="32"/>
-          <w:szCs w:val="28"/>
-        </w:rPr>
-      </w:pPr>
-    </w:p>
-    <w:p>
-      <w:pPr>
-        <w:pStyle w:val="Sinespaciado"/>
-        <w:tabs>
-          <w:tab w:val="left" w:pos="5670"/>
-        </w:tabs>
-        <w:spacing w:line="276" w:lineRule="auto"/>
-        <w:jc w:val="center"/>
-        <w:rPr>
-          <w:rFonts w:ascii="Arial" w:hAnsi="Arial" w:cs="Arial"/>
-          <w:b/>
-          <w:bCs/>
-          <w:sz w:val="32"/>
-          <w:szCs w:val="28"/>
-        </w:rPr>
-      </w:pPr>
-    </w:p>
-    <w:p>
-      <w:pPr>
-        <w:pStyle w:val="Sinespaciado"/>
-        <w:tabs>
-          <w:tab w:val="left" w:pos="5670"/>
-        </w:tabs>
-        <w:spacing w:line="276" w:lineRule="auto"/>
-        <w:jc w:val="center"/>
-        <w:rPr>
-          <w:rFonts w:ascii="Arial" w:hAnsi="Arial" w:cs="Arial"/>
-          <w:b/>
-          <w:bCs/>
-          <w:sz w:val="32"/>
-          <w:szCs w:val="28"/>
-        </w:rPr>
-      </w:pPr>
-    </w:p>
-    <w:p>
-      <w:pPr>
-        <w:pStyle w:val="Sinespaciado"/>
-        <w:tabs>
-          <w:tab w:val="left" w:pos="5670"/>
-        </w:tabs>
-        <w:spacing w:line="276" w:lineRule="auto"/>
-        <w:jc w:val="center"/>
-        <w:rPr>
-          <w:rFonts w:ascii="Arial" w:hAnsi="Arial" w:cs="Arial"/>
-          <w:b/>
-          <w:bCs/>
-          <w:sz w:val="32"/>
-          <w:szCs w:val="28"/>
-        </w:rPr>
-      </w:pPr>
-    </w:p>
-    <w:p>
-      <w:pPr>
-        <w:pStyle w:val="Sinespaciado"/>
-        <w:tabs>
-          <w:tab w:val="left" w:pos="5670"/>
-        </w:tabs>
-        <w:spacing w:line="276" w:lineRule="auto"/>
-        <w:jc w:val="center"/>
-        <w:rPr>
-          <w:rFonts w:ascii="Arial" w:hAnsi="Arial" w:cs="Arial"/>
-          <w:b/>
-          <w:bCs/>
-          <w:sz w:val="32"/>
-          <w:szCs w:val="28"/>
-        </w:rPr>
-      </w:pPr>
-    </w:p>
-    <w:p>
-      <w:pPr>
-        <w:pStyle w:val="Sinespaciado"/>
-        <w:tabs>
-          <w:tab w:val="left" w:pos="5670"/>
-        </w:tabs>
-        <w:spacing w:line="276" w:lineRule="auto"/>
-        <w:jc w:val="center"/>
-        <w:rPr>
-          <w:rFonts w:ascii="Arial" w:hAnsi="Arial" w:cs="Arial"/>
-          <w:b/>
-          <w:bCs/>
-          <w:sz w:val="32"/>
-          <w:szCs w:val="28"/>
-        </w:rPr>
-      </w:pPr>
-    </w:p>
-    <w:p>
-      <w:pPr>
-        <w:pStyle w:val="Sinespaciado"/>
-        <w:tabs>
-          <w:tab w:val="left" w:pos="5670"/>
-        </w:tabs>
-        <w:spacing w:line="276" w:lineRule="auto"/>
-        <w:jc w:val="center"/>
-        <w:rPr>
-          <w:rFonts w:ascii="Arial" w:hAnsi="Arial" w:cs="Arial"/>
-          <w:b/>
-          <w:bCs/>
-          <w:sz w:val="32"/>
-          <w:szCs w:val="28"/>
-        </w:rPr>
-      </w:pPr>
-    </w:p>
-    <w:p>
-      <w:pPr>
-        <w:pStyle w:val="Sinespaciado"/>
-        <w:tabs>
-          <w:tab w:val="left" w:pos="5670"/>
-        </w:tabs>
-        <w:spacing w:line="276" w:lineRule="auto"/>
-        <w:jc w:val="center"/>
-        <w:rPr>
-          <w:rFonts w:ascii="Arial" w:hAnsi="Arial" w:cs="Arial"/>
-          <w:b/>
-          <w:bCs/>
-          <w:sz w:val="32"/>
-          <w:szCs w:val="28"/>
-        </w:rPr>
-      </w:pPr>
-    </w:p>
-    <w:p>
-      <w:pPr>
-        <w:pStyle w:val="Sinespaciado"/>
-        <w:tabs>
-          <w:tab w:val="left" w:pos="5670"/>
-        </w:tabs>
-        <w:spacing w:line="276" w:lineRule="auto"/>
-        <w:jc w:val="center"/>
-        <w:rPr>
-          <w:rFonts w:ascii="Arial" w:hAnsi="Arial" w:cs="Arial"/>
-          <w:b/>
-          <w:bCs/>
-          <w:sz w:val="32"/>
-          <w:szCs w:val="28"/>
-        </w:rPr>
-      </w:pPr>
-    </w:p>
-    <w:p>
-      <w:pPr>
-        <w:pStyle w:val="Sinespaciado"/>
-        <w:tabs>
-          <w:tab w:val="left" w:pos="5670"/>
-        </w:tabs>
-        <w:spacing w:line="276" w:lineRule="auto"/>
-        <w:jc w:val="center"/>
-        <w:rPr>
-          <w:rFonts w:ascii="Arial" w:hAnsi="Arial" w:cs="Arial"/>
-          <w:b/>
-          <w:bCs/>
-          <w:sz w:val="32"/>
-          <w:szCs w:val="28"/>
-        </w:rPr>
-      </w:pPr>
-    </w:p>
-    <w:p>
-      <w:pPr>
-        <w:pStyle w:val="Sinespaciado"/>
-        <w:tabs>
-          <w:tab w:val="left" w:pos="5670"/>
-        </w:tabs>
-        <w:spacing w:line="276" w:lineRule="auto"/>
-        <w:jc w:val="center"/>
-        <w:rPr>
-          <w:rFonts w:ascii="Arial" w:hAnsi="Arial" w:cs="Arial"/>
-          <w:b/>
-          <w:bCs/>
-          <w:sz w:val="32"/>
-          <w:szCs w:val="28"/>
-        </w:rPr>
-      </w:pPr>
-    </w:p>
-    <w:p>
-      <w:pPr>
-        <w:pStyle w:val="Sinespaciado"/>
-        <w:tabs>
-          <w:tab w:val="left" w:pos="5670"/>
-        </w:tabs>
-        <w:spacing w:line="276" w:lineRule="auto"/>
-        <w:jc w:val="center"/>
-        <w:rPr>
-          <w:rFonts w:ascii="Arial" w:hAnsi="Arial" w:cs="Arial"/>
-          <w:b/>
-          <w:bCs/>
-          <w:sz w:val="32"/>
-          <w:szCs w:val="28"/>
-        </w:rPr>
-      </w:pPr>
-    </w:p>
-    <w:p>
-      <w:pPr>
-        <w:pStyle w:val="Sinespaciado"/>
-        <w:tabs>
-          <w:tab w:val="left" w:pos="5670"/>
-        </w:tabs>
-        <w:spacing w:line="276" w:lineRule="auto"/>
-        <w:jc w:val="center"/>
-        <w:rPr>
-          <w:rFonts w:ascii="Arial" w:hAnsi="Arial" w:cs="Arial"/>
-          <w:b/>
-          <w:bCs/>
-          <w:sz w:val="32"/>
-          <w:szCs w:val="28"/>
-        </w:rPr>
-      </w:pPr>
-    </w:p>
-    <w:p>
-      <w:pPr>
-        <w:pStyle w:val="Sinespaciado"/>
-        <w:tabs>
-          <w:tab w:val="left" w:pos="5670"/>
-        </w:tabs>
-        <w:spacing w:line="276" w:lineRule="auto"/>
-        <w:jc w:val="center"/>
-        <w:rPr>
-          <w:rFonts w:ascii="Arial" w:hAnsi="Arial" w:cs="Arial"/>
-          <w:b/>
-          <w:bCs/>
-          <w:sz w:val="32"/>
-          <w:szCs w:val="28"/>
-        </w:rPr>
-      </w:pPr>
-    </w:p>
-    <w:p>
-      <w:pPr>
-        <w:pStyle w:val="Sinespaciado"/>
-        <w:tabs>
-          <w:tab w:val="left" w:pos="5670"/>
-        </w:tabs>
-        <w:spacing w:line="276" w:lineRule="auto"/>
-        <w:jc w:val="center"/>
-        <w:rPr>
-          <w:rFonts w:ascii="Arial" w:hAnsi="Arial" w:cs="Arial"/>
-          <w:b/>
-          <w:bCs/>
-          <w:sz w:val="32"/>
-          <w:szCs w:val="28"/>
-        </w:rPr>
-      </w:pPr>
-    </w:p>
-    <w:p>
-      <w:pPr>
-        <w:pStyle w:val="Sinespaciado"/>
-        <w:tabs>
-          <w:tab w:val="left" w:pos="5670"/>
-        </w:tabs>
-        <w:spacing w:line="276" w:lineRule="auto"/>
-        <w:jc w:val="center"/>
-        <w:rPr>
-          <w:rFonts w:ascii="Arial" w:hAnsi="Arial" w:cs="Arial"/>
-          <w:b/>
-          <w:bCs/>
-          <w:sz w:val="32"/>
-          <w:szCs w:val="28"/>
-        </w:rPr>
-      </w:pPr>
-    </w:p>
-    <w:p>
-      <w:pPr>
-        <w:pStyle w:val="Sinespaciado"/>
-        <w:tabs>
-          <w:tab w:val="left" w:pos="5670"/>
-        </w:tabs>
-        <w:spacing w:line="276" w:lineRule="auto"/>
-        <w:jc w:val="center"/>
-        <w:rPr>
-          <w:rFonts w:ascii="Arial" w:hAnsi="Arial" w:cs="Arial"/>
-          <w:b/>
-          <w:bCs/>
-          <w:sz w:val="32"/>
-          <w:szCs w:val="28"/>
-        </w:rPr>
-      </w:pPr>
-    </w:p>
-    <w:p>
-      <w:pPr>
-        <w:pStyle w:val="Sinespaciado"/>
-        <w:tabs>
-          <w:tab w:val="left" w:pos="5670"/>
-        </w:tabs>
-        <w:spacing w:line="276" w:lineRule="auto"/>
-        <w:jc w:val="center"/>
-        <w:rPr>
-          <w:rFonts w:ascii="Arial" w:hAnsi="Arial" w:cs="Arial"/>
-          <w:b/>
-          <w:bCs/>
-          <w:sz w:val="32"/>
-          <w:szCs w:val="28"/>
-        </w:rPr>
-      </w:pPr>
-    </w:p>
-    <w:p>
-      <w:pPr>
-        <w:pStyle w:val="Sinespaciado"/>
-        <w:tabs>
-          <w:tab w:val="left" w:pos="5670"/>
-        </w:tabs>
-        <w:spacing w:line="276" w:lineRule="auto"/>
-        <w:jc w:val="center"/>
-        <w:rPr>
-          <w:rFonts w:ascii="Arial" w:hAnsi="Arial" w:cs="Arial"/>
-          <w:b/>
-          <w:bCs/>
-          <w:sz w:val="32"/>
-          <w:szCs w:val="28"/>
-        </w:rPr>
-      </w:pPr>
-    </w:p>
-    <w:p>
-      <w:pPr>
-        <w:pStyle w:val="Sinespaciado"/>
-        <w:tabs>
-          <w:tab w:val="left" w:pos="5670"/>
-        </w:tabs>
-        <w:spacing w:line="276" w:lineRule="auto"/>
-        <w:jc w:val="center"/>
-        <w:rPr>
-          <w:rFonts w:ascii="Arial" w:hAnsi="Arial" w:cs="Arial"/>
-          <w:b/>
-          <w:bCs/>
-          <w:sz w:val="32"/>
-          <w:szCs w:val="28"/>
-        </w:rPr>
-      </w:pPr>
-    </w:p>
-    <w:p>
-      <w:pPr>
-        <w:pStyle w:val="Sinespaciado"/>
-        <w:tabs>
-          <w:tab w:val="left" w:pos="5670"/>
-        </w:tabs>
-        <w:spacing w:line="276" w:lineRule="auto"/>
-        <w:jc w:val="center"/>
-        <w:rPr>
-          <w:rFonts w:ascii="Arial" w:hAnsi="Arial" w:cs="Arial"/>
-          <w:b/>
-          <w:bCs/>
-          <w:sz w:val="32"/>
-          <w:szCs w:val="28"/>
-        </w:rPr>
-      </w:pPr>
-    </w:p>
-    <w:p>
-      <w:pPr>
-        <w:pStyle w:val="Sinespaciado"/>
-        <w:tabs>
-          <w:tab w:val="left" w:pos="5670"/>
-        </w:tabs>
-        <w:spacing w:line="276" w:lineRule="auto"/>
-        <w:jc w:val="center"/>
-        <w:rPr>
-          <w:rFonts w:ascii="Arial" w:hAnsi="Arial" w:cs="Arial"/>
-          <w:b/>
-          <w:bCs/>
-          <w:sz w:val="32"/>
-          <w:szCs w:val="28"/>
-        </w:rPr>
-      </w:pPr>
-    </w:p>
-    <w:p>
-      <w:pPr>
-        <w:pStyle w:val="Sinespaciado"/>
-        <w:tabs>
-          <w:tab w:val="left" w:pos="5670"/>
-        </w:tabs>
-        <w:spacing w:line="276" w:lineRule="auto"/>
-        <w:jc w:val="center"/>
         <w:rPr>
           <w:rFonts w:ascii="Arial" w:hAnsi="Arial" w:cs="Arial"/>
           <w:b/>
@@ -2668,7 +2468,7 @@
 </file>
 
 <file path=word/comments.xml><?xml version="1.0" encoding="utf-8"?>
-<w:comments xmlns:wpc="http://schemas.microsoft.com/office/word/2010/wordprocessingCanvas" xmlns:cx="http://schemas.microsoft.com/office/drawing/2014/chartex" xmlns:cx1="http://schemas.microsoft.com/office/drawing/2015/9/8/chartex" xmlns:cx2="http://schemas.microsoft.com/office/drawing/2015/10/21/chartex" xmlns:cx3="http://schemas.microsoft.com/office/drawing/2016/5/9/chartex" xmlns:cx4="http://schemas.microsoft.com/office/drawing/2016/5/10/chartex" xmlns:cx5="http://schemas.microsoft.com/office/drawing/2016/5/11/chartex" xmlns:cx6="http://schemas.microsoft.com/office/drawing/2016/5/12/chartex" xmlns:cx7="http://schemas.microsoft.com/office/drawing/2016/5/13/chartex" xmlns:cx8="http://schemas.microsoft.com/office/drawing/2016/5/14/chartex" xmlns:mc="http://schemas.openxmlformats.org/markup-compatibility/2006" xmlns:aink="http://schemas.microsoft.com/office/drawing/2016/ink" xmlns:am3d="http://schemas.microsoft.com/office/drawing/2017/model3d" xmlns:o="urn:schemas-microsoft-com:office:office" xmlns:oel="http://schemas.microsoft.com/office/2019/extlst" xmlns:r="http://schemas.openxmlformats.org/officeDocument/2006/relationships" xmlns:m="http://schemas.openxmlformats.org/officeDocument/2006/math" xmlns:v="urn:schemas-microsoft-com:vml" xmlns:wp14="http://schemas.microsoft.com/office/word/2010/wordprocessingDrawing" xmlns:wp="http://schemas.openxmlformats.org/drawingml/2006/wordprocessingDrawing" xmlns:w10="urn:schemas-microsoft-com:office:word" xmlns:w="http://schemas.openxmlformats.org/wordprocessingml/2006/main" xmlns:w14="http://schemas.microsoft.com/office/word/2010/wordml" xmlns:w15="http://schemas.microsoft.com/office/word/2012/wordml" xmlns:w16cex="http://schemas.microsoft.com/office/word/2018/wordml/cex" xmlns:w16cid="http://schemas.microsoft.com/office/word/2016/wordml/cid" xmlns:w16="http://schemas.microsoft.com/office/word/2018/wordml" xmlns:w16du="http://schemas.microsoft.com/office/word/2023/wordml/word16du" xmlns:w16sdtdh="http://schemas.microsoft.com/office/word/2020/wordml/sdtdatahash" xmlns:w16se="http://schemas.microsoft.com/office/word/2015/wordml/symex" xmlns:wpg="http://schemas.microsoft.com/office/word/2010/wordprocessingGroup" xmlns:wpi="http://schemas.microsoft.com/office/word/2010/wordprocessingInk" xmlns:wne="http://schemas.microsoft.com/office/word/2006/wordml" xmlns:wps="http://schemas.microsoft.com/office/word/2010/wordprocessingShape" mc:Ignorable="w14 w15 w16se w16cid w16 w16cex w16sdtdh w16du wp14">
+<w:comments xmlns:wpc="http://schemas.microsoft.com/office/word/2010/wordprocessingCanvas" xmlns:cx="http://schemas.microsoft.com/office/drawing/2014/chartex" xmlns:cx1="http://schemas.microsoft.com/office/drawing/2015/9/8/chartex" xmlns:cx2="http://schemas.microsoft.com/office/drawing/2015/10/21/chartex" xmlns:cx3="http://schemas.microsoft.com/office/drawing/2016/5/9/chartex" xmlns:cx4="http://schemas.microsoft.com/office/drawing/2016/5/10/chartex" xmlns:cx5="http://schemas.microsoft.com/office/drawing/2016/5/11/chartex" xmlns:cx6="http://schemas.microsoft.com/office/drawing/2016/5/12/chartex" xmlns:cx7="http://schemas.microsoft.com/office/drawing/2016/5/13/chartex" xmlns:cx8="http://schemas.microsoft.com/office/drawing/2016/5/14/chartex" xmlns:mc="http://schemas.openxmlformats.org/markup-compatibility/2006" xmlns:aink="http://schemas.microsoft.com/office/drawing/2016/ink" xmlns:am3d="http://schemas.microsoft.com/office/drawing/2017/model3d" xmlns:o="urn:schemas-microsoft-com:office:office" xmlns:oel="http://schemas.microsoft.com/office/2019/extlst" xmlns:r="http://schemas.openxmlformats.org/officeDocument/2006/relationships" xmlns:m="http://schemas.openxmlformats.org/officeDocument/2006/math" xmlns:v="urn:schemas-microsoft-com:vml" xmlns:wp14="http://schemas.microsoft.com/office/word/2010/wordprocessingDrawing" xmlns:wp="http://schemas.openxmlformats.org/drawingml/2006/wordprocessingDrawing" xmlns:w10="urn:schemas-microsoft-com:office:word" xmlns:w="http://schemas.openxmlformats.org/wordprocessingml/2006/main" xmlns:w14="http://schemas.microsoft.com/office/word/2010/wordml" xmlns:w15="http://schemas.microsoft.com/office/word/2012/wordml" xmlns:w16cex="http://schemas.microsoft.com/office/word/2018/wordml/cex" xmlns:w16cid="http://schemas.microsoft.com/office/word/2016/wordml/cid" xmlns:w16="http://schemas.microsoft.com/office/word/2018/wordml" xmlns:w16sdtdh="http://schemas.microsoft.com/office/word/2020/wordml/sdtdatahash" xmlns:w16se="http://schemas.microsoft.com/office/word/2015/wordml/symex" xmlns:wpg="http://schemas.microsoft.com/office/word/2010/wordprocessingGroup" xmlns:wpi="http://schemas.microsoft.com/office/word/2010/wordprocessingInk" xmlns:wne="http://schemas.microsoft.com/office/word/2006/wordml" xmlns:wps="http://schemas.microsoft.com/office/word/2010/wordprocessingShape" mc:Ignorable="w14 w15 w16se w16cid w16 w16cex w16sdtdh wp14">
   <w:comment w:id="0" w:author="Pedro Armas" w:date="2023-11-27T00:25:00Z" w:initials="PA">
     <w:p>
       <w:pPr>
@@ -2769,7 +2569,7 @@
 </file>
 
 <file path=word/commentsExtended.xml><?xml version="1.0" encoding="utf-8"?>
-<w15:commentsEx xmlns:wpc="http://schemas.microsoft.com/office/word/2010/wordprocessingCanvas" xmlns:cx="http://schemas.microsoft.com/office/drawing/2014/chartex" xmlns:cx1="http://schemas.microsoft.com/office/drawing/2015/9/8/chartex" xmlns:cx2="http://schemas.microsoft.com/office/drawing/2015/10/21/chartex" xmlns:cx3="http://schemas.microsoft.com/office/drawing/2016/5/9/chartex" xmlns:cx4="http://schemas.microsoft.com/office/drawing/2016/5/10/chartex" xmlns:cx5="http://schemas.microsoft.com/office/drawing/2016/5/11/chartex" xmlns:cx6="http://schemas.microsoft.com/office/drawing/2016/5/12/chartex" xmlns:cx7="http://schemas.microsoft.com/office/drawing/2016/5/13/chartex" xmlns:cx8="http://schemas.microsoft.com/office/drawing/2016/5/14/chartex" xmlns:mc="http://schemas.openxmlformats.org/markup-compatibility/2006" xmlns:aink="http://schemas.microsoft.com/office/drawing/2016/ink" xmlns:am3d="http://schemas.microsoft.com/office/drawing/2017/model3d" xmlns:o="urn:schemas-microsoft-com:office:office" xmlns:oel="http://schemas.microsoft.com/office/2019/extlst" xmlns:r="http://schemas.openxmlformats.org/officeDocument/2006/relationships" xmlns:m="http://schemas.openxmlformats.org/officeDocument/2006/math" xmlns:v="urn:schemas-microsoft-com:vml" xmlns:wp14="http://schemas.microsoft.com/office/word/2010/wordprocessingDrawing" xmlns:wp="http://schemas.openxmlformats.org/drawingml/2006/wordprocessingDrawing" xmlns:w10="urn:schemas-microsoft-com:office:word" xmlns:w="http://schemas.openxmlformats.org/wordprocessingml/2006/main" xmlns:w14="http://schemas.microsoft.com/office/word/2010/wordml" xmlns:w15="http://schemas.microsoft.com/office/word/2012/wordml" xmlns:w16cex="http://schemas.microsoft.com/office/word/2018/wordml/cex" xmlns:w16cid="http://schemas.microsoft.com/office/word/2016/wordml/cid" xmlns:w16="http://schemas.microsoft.com/office/word/2018/wordml" xmlns:w16du="http://schemas.microsoft.com/office/word/2023/wordml/word16du" xmlns:w16sdtdh="http://schemas.microsoft.com/office/word/2020/wordml/sdtdatahash" xmlns:w16se="http://schemas.microsoft.com/office/word/2015/wordml/symex" xmlns:wpg="http://schemas.microsoft.com/office/word/2010/wordprocessingGroup" xmlns:wpi="http://schemas.microsoft.com/office/word/2010/wordprocessingInk" xmlns:wne="http://schemas.microsoft.com/office/word/2006/wordml" xmlns:wps="http://schemas.microsoft.com/office/word/2010/wordprocessingShape" mc:Ignorable="w14 w15 w16se w16cid w16 w16cex w16sdtdh w16du wp14">
+<w15:commentsEx xmlns:wpc="http://schemas.microsoft.com/office/word/2010/wordprocessingCanvas" xmlns:cx="http://schemas.microsoft.com/office/drawing/2014/chartex" xmlns:cx1="http://schemas.microsoft.com/office/drawing/2015/9/8/chartex" xmlns:cx2="http://schemas.microsoft.com/office/drawing/2015/10/21/chartex" xmlns:cx3="http://schemas.microsoft.com/office/drawing/2016/5/9/chartex" xmlns:cx4="http://schemas.microsoft.com/office/drawing/2016/5/10/chartex" xmlns:cx5="http://schemas.microsoft.com/office/drawing/2016/5/11/chartex" xmlns:cx6="http://schemas.microsoft.com/office/drawing/2016/5/12/chartex" xmlns:cx7="http://schemas.microsoft.com/office/drawing/2016/5/13/chartex" xmlns:cx8="http://schemas.microsoft.com/office/drawing/2016/5/14/chartex" xmlns:mc="http://schemas.openxmlformats.org/markup-compatibility/2006" xmlns:aink="http://schemas.microsoft.com/office/drawing/2016/ink" xmlns:am3d="http://schemas.microsoft.com/office/drawing/2017/model3d" xmlns:o="urn:schemas-microsoft-com:office:office" xmlns:oel="http://schemas.microsoft.com/office/2019/extlst" xmlns:r="http://schemas.openxmlformats.org/officeDocument/2006/relationships" xmlns:m="http://schemas.openxmlformats.org/officeDocument/2006/math" xmlns:v="urn:schemas-microsoft-com:vml" xmlns:wp14="http://schemas.microsoft.com/office/word/2010/wordprocessingDrawing" xmlns:wp="http://schemas.openxmlformats.org/drawingml/2006/wordprocessingDrawing" xmlns:w10="urn:schemas-microsoft-com:office:word" xmlns:w="http://schemas.openxmlformats.org/wordprocessingml/2006/main" xmlns:w14="http://schemas.microsoft.com/office/word/2010/wordml" xmlns:w15="http://schemas.microsoft.com/office/word/2012/wordml" xmlns:w16cex="http://schemas.microsoft.com/office/word/2018/wordml/cex" xmlns:w16cid="http://schemas.microsoft.com/office/word/2016/wordml/cid" xmlns:w16="http://schemas.microsoft.com/office/word/2018/wordml" xmlns:w16sdtdh="http://schemas.microsoft.com/office/word/2020/wordml/sdtdatahash" xmlns:w16se="http://schemas.microsoft.com/office/word/2015/wordml/symex" xmlns:wpg="http://schemas.microsoft.com/office/word/2010/wordprocessingGroup" xmlns:wpi="http://schemas.microsoft.com/office/word/2010/wordprocessingInk" xmlns:wne="http://schemas.microsoft.com/office/word/2006/wordml" xmlns:wps="http://schemas.microsoft.com/office/word/2010/wordprocessingShape" mc:Ignorable="w14 w15 w16se w16cid w16 w16cex w16sdtdh wp14">
   <w15:commentEx w15:paraId="34D7B734" w15:done="0"/>
   <w15:commentEx w15:paraId="1AF62A36" w15:done="0"/>
   <w15:commentEx w15:paraId="580B016D" w15:done="0"/>
@@ -2780,7 +2580,7 @@
 </file>
 
 <file path=word/commentsExtensible.xml><?xml version="1.0" encoding="utf-8"?>
-<w16cex:commentsExtensible xmlns:wpc="http://schemas.microsoft.com/office/word/2010/wordprocessingCanvas" xmlns:cx="http://schemas.microsoft.com/office/drawing/2014/chartex" xmlns:cx1="http://schemas.microsoft.com/office/drawing/2015/9/8/chartex" xmlns:cx2="http://schemas.microsoft.com/office/drawing/2015/10/21/chartex" xmlns:cx3="http://schemas.microsoft.com/office/drawing/2016/5/9/chartex" xmlns:cx4="http://schemas.microsoft.com/office/drawing/2016/5/10/chartex" xmlns:cx5="http://schemas.microsoft.com/office/drawing/2016/5/11/chartex" xmlns:cx6="http://schemas.microsoft.com/office/drawing/2016/5/12/chartex" xmlns:cx7="http://schemas.microsoft.com/office/drawing/2016/5/13/chartex" xmlns:cx8="http://schemas.microsoft.com/office/drawing/2016/5/14/chartex" xmlns:cr="http://schemas.microsoft.com/office/comments/2020/reactions" xmlns:mc="http://schemas.openxmlformats.org/markup-compatibility/2006" xmlns:aink="http://schemas.microsoft.com/office/drawing/2016/ink" xmlns:am3d="http://schemas.microsoft.com/office/drawing/2017/model3d" xmlns:o="urn:schemas-microsoft-com:office:office" xmlns:oel="http://schemas.microsoft.com/office/2019/extlst" xmlns:r="http://schemas.openxmlformats.org/officeDocument/2006/relationships" xmlns:m="http://schemas.openxmlformats.org/officeDocument/2006/math" xmlns:v="urn:schemas-microsoft-com:vml" xmlns:wp14="http://schemas.microsoft.com/office/word/2010/wordprocessingDrawing" xmlns:wp="http://schemas.openxmlformats.org/drawingml/2006/wordprocessingDrawing" xmlns:w10="urn:schemas-microsoft-com:office:word" xmlns:w="http://schemas.openxmlformats.org/wordprocessingml/2006/main" xmlns:w14="http://schemas.microsoft.com/office/word/2010/wordml" xmlns:w15="http://schemas.microsoft.com/office/word/2012/wordml" xmlns:w16cex="http://schemas.microsoft.com/office/word/2018/wordml/cex" xmlns:w16cid="http://schemas.microsoft.com/office/word/2016/wordml/cid" xmlns:w16="http://schemas.microsoft.com/office/word/2018/wordml" xmlns:w16du="http://schemas.microsoft.com/office/word/2023/wordml/word16du" xmlns:w16sdtdh="http://schemas.microsoft.com/office/word/2020/wordml/sdtdatahash" xmlns:w16se="http://schemas.microsoft.com/office/word/2015/wordml/symex" xmlns:wpg="http://schemas.microsoft.com/office/word/2010/wordprocessingGroup" xmlns:wpi="http://schemas.microsoft.com/office/word/2010/wordprocessingInk" xmlns:wne="http://schemas.microsoft.com/office/word/2006/wordml" xmlns:wps="http://schemas.microsoft.com/office/word/2010/wordprocessingShape" mc:Ignorable="w14 w15 w16se w16cid w16 w16cex w16sdtdh cr w16du wp14">
+<w16cex:commentsExtensible xmlns:wpc="http://schemas.microsoft.com/office/word/2010/wordprocessingCanvas" xmlns:cx="http://schemas.microsoft.com/office/drawing/2014/chartex" xmlns:cx1="http://schemas.microsoft.com/office/drawing/2015/9/8/chartex" xmlns:cx2="http://schemas.microsoft.com/office/drawing/2015/10/21/chartex" xmlns:cx3="http://schemas.microsoft.com/office/drawing/2016/5/9/chartex" xmlns:cx4="http://schemas.microsoft.com/office/drawing/2016/5/10/chartex" xmlns:cx5="http://schemas.microsoft.com/office/drawing/2016/5/11/chartex" xmlns:cx6="http://schemas.microsoft.com/office/drawing/2016/5/12/chartex" xmlns:cx7="http://schemas.microsoft.com/office/drawing/2016/5/13/chartex" xmlns:cx8="http://schemas.microsoft.com/office/drawing/2016/5/14/chartex" xmlns:mc="http://schemas.openxmlformats.org/markup-compatibility/2006" xmlns:aink="http://schemas.microsoft.com/office/drawing/2016/ink" xmlns:am3d="http://schemas.microsoft.com/office/drawing/2017/model3d" xmlns:o="urn:schemas-microsoft-com:office:office" xmlns:oel="http://schemas.microsoft.com/office/2019/extlst" xmlns:r="http://schemas.openxmlformats.org/officeDocument/2006/relationships" xmlns:m="http://schemas.openxmlformats.org/officeDocument/2006/math" xmlns:v="urn:schemas-microsoft-com:vml" xmlns:wp14="http://schemas.microsoft.com/office/word/2010/wordprocessingDrawing" xmlns:wp="http://schemas.openxmlformats.org/drawingml/2006/wordprocessingDrawing" xmlns:w10="urn:schemas-microsoft-com:office:word" xmlns:w="http://schemas.openxmlformats.org/wordprocessingml/2006/main" xmlns:w14="http://schemas.microsoft.com/office/word/2010/wordml" xmlns:w15="http://schemas.microsoft.com/office/word/2012/wordml" xmlns:w16cex="http://schemas.microsoft.com/office/word/2018/wordml/cex" xmlns:w16cid="http://schemas.microsoft.com/office/word/2016/wordml/cid" xmlns:w16="http://schemas.microsoft.com/office/word/2018/wordml" xmlns:w16sdtdh="http://schemas.microsoft.com/office/word/2020/wordml/sdtdatahash" xmlns:w16se="http://schemas.microsoft.com/office/word/2015/wordml/symex" xmlns:wpg="http://schemas.microsoft.com/office/word/2010/wordprocessingGroup" xmlns:wpi="http://schemas.microsoft.com/office/word/2010/wordprocessingInk" xmlns:wne="http://schemas.microsoft.com/office/word/2006/wordml" xmlns:wps="http://schemas.microsoft.com/office/word/2010/wordprocessingShape" mc:Ignorable="w14 w15 w16se w16cid w16 w16cex w16sdtdh wp14">
   <w16cex:commentExtensible w16cex:durableId="290E6085" w16cex:dateUtc="2023-11-27T06:25:00Z"/>
   <w16cex:commentExtensible w16cex:durableId="290E606C" w16cex:dateUtc="2023-11-27T06:25:00Z"/>
   <w16cex:commentExtensible w16cex:durableId="290E6055" w16cex:dateUtc="2023-11-27T06:24:00Z"/>
@@ -2791,7 +2591,7 @@
 </file>
 
 <file path=word/commentsIds.xml><?xml version="1.0" encoding="utf-8"?>
-<w16cid:commentsIds xmlns:wpc="http://schemas.microsoft.com/office/word/2010/wordprocessingCanvas" xmlns:cx="http://schemas.microsoft.com/office/drawing/2014/chartex" xmlns:cx1="http://schemas.microsoft.com/office/drawing/2015/9/8/chartex" xmlns:cx2="http://schemas.microsoft.com/office/drawing/2015/10/21/chartex" xmlns:cx3="http://schemas.microsoft.com/office/drawing/2016/5/9/chartex" xmlns:cx4="http://schemas.microsoft.com/office/drawing/2016/5/10/chartex" xmlns:cx5="http://schemas.microsoft.com/office/drawing/2016/5/11/chartex" xmlns:cx6="http://schemas.microsoft.com/office/drawing/2016/5/12/chartex" xmlns:cx7="http://schemas.microsoft.com/office/drawing/2016/5/13/chartex" xmlns:cx8="http://schemas.microsoft.com/office/drawing/2016/5/14/chartex" xmlns:mc="http://schemas.openxmlformats.org/markup-compatibility/2006" xmlns:aink="http://schemas.microsoft.com/office/drawing/2016/ink" xmlns:am3d="http://schemas.microsoft.com/office/drawing/2017/model3d" xmlns:o="urn:schemas-microsoft-com:office:office" xmlns:oel="http://schemas.microsoft.com/office/2019/extlst" xmlns:r="http://schemas.openxmlformats.org/officeDocument/2006/relationships" xmlns:m="http://schemas.openxmlformats.org/officeDocument/2006/math" xmlns:v="urn:schemas-microsoft-com:vml" xmlns:wp14="http://schemas.microsoft.com/office/word/2010/wordprocessingDrawing" xmlns:wp="http://schemas.openxmlformats.org/drawingml/2006/wordprocessingDrawing" xmlns:w10="urn:schemas-microsoft-com:office:word" xmlns:w="http://schemas.openxmlformats.org/wordprocessingml/2006/main" xmlns:w14="http://schemas.microsoft.com/office/word/2010/wordml" xmlns:w15="http://schemas.microsoft.com/office/word/2012/wordml" xmlns:w16cex="http://schemas.microsoft.com/office/word/2018/wordml/cex" xmlns:w16cid="http://schemas.microsoft.com/office/word/2016/wordml/cid" xmlns:w16="http://schemas.microsoft.com/office/word/2018/wordml" xmlns:w16du="http://schemas.microsoft.com/office/word/2023/wordml/word16du" xmlns:w16sdtdh="http://schemas.microsoft.com/office/word/2020/wordml/sdtdatahash" xmlns:w16se="http://schemas.microsoft.com/office/word/2015/wordml/symex" xmlns:wpg="http://schemas.microsoft.com/office/word/2010/wordprocessingGroup" xmlns:wpi="http://schemas.microsoft.com/office/word/2010/wordprocessingInk" xmlns:wne="http://schemas.microsoft.com/office/word/2006/wordml" xmlns:wps="http://schemas.microsoft.com/office/word/2010/wordprocessingShape" mc:Ignorable="w14 w15 w16se w16cid w16 w16cex w16sdtdh w16du wp14">
+<w16cid:commentsIds xmlns:wpc="http://schemas.microsoft.com/office/word/2010/wordprocessingCanvas" xmlns:cx="http://schemas.microsoft.com/office/drawing/2014/chartex" xmlns:cx1="http://schemas.microsoft.com/office/drawing/2015/9/8/chartex" xmlns:cx2="http://schemas.microsoft.com/office/drawing/2015/10/21/chartex" xmlns:cx3="http://schemas.microsoft.com/office/drawing/2016/5/9/chartex" xmlns:cx4="http://schemas.microsoft.com/office/drawing/2016/5/10/chartex" xmlns:cx5="http://schemas.microsoft.com/office/drawing/2016/5/11/chartex" xmlns:cx6="http://schemas.microsoft.com/office/drawing/2016/5/12/chartex" xmlns:cx7="http://schemas.microsoft.com/office/drawing/2016/5/13/chartex" xmlns:cx8="http://schemas.microsoft.com/office/drawing/2016/5/14/chartex" xmlns:mc="http://schemas.openxmlformats.org/markup-compatibility/2006" xmlns:aink="http://schemas.microsoft.com/office/drawing/2016/ink" xmlns:am3d="http://schemas.microsoft.com/office/drawing/2017/model3d" xmlns:o="urn:schemas-microsoft-com:office:office" xmlns:oel="http://schemas.microsoft.com/office/2019/extlst" xmlns:r="http://schemas.openxmlformats.org/officeDocument/2006/relationships" xmlns:m="http://schemas.openxmlformats.org/officeDocument/2006/math" xmlns:v="urn:schemas-microsoft-com:vml" xmlns:wp14="http://schemas.microsoft.com/office/word/2010/wordprocessingDrawing" xmlns:wp="http://schemas.openxmlformats.org/drawingml/2006/wordprocessingDrawing" xmlns:w10="urn:schemas-microsoft-com:office:word" xmlns:w="http://schemas.openxmlformats.org/wordprocessingml/2006/main" xmlns:w14="http://schemas.microsoft.com/office/word/2010/wordml" xmlns:w15="http://schemas.microsoft.com/office/word/2012/wordml" xmlns:w16cex="http://schemas.microsoft.com/office/word/2018/wordml/cex" xmlns:w16cid="http://schemas.microsoft.com/office/word/2016/wordml/cid" xmlns:w16="http://schemas.microsoft.com/office/word/2018/wordml" xmlns:w16sdtdh="http://schemas.microsoft.com/office/word/2020/wordml/sdtdatahash" xmlns:w16se="http://schemas.microsoft.com/office/word/2015/wordml/symex" xmlns:wpg="http://schemas.microsoft.com/office/word/2010/wordprocessingGroup" xmlns:wpi="http://schemas.microsoft.com/office/word/2010/wordprocessingInk" xmlns:wne="http://schemas.microsoft.com/office/word/2006/wordml" xmlns:wps="http://schemas.microsoft.com/office/word/2010/wordprocessingShape" mc:Ignorable="w14 w15 w16se w16cid w16 w16cex w16sdtdh wp14">
   <w16cid:commentId w16cid:paraId="34D7B734" w16cid:durableId="290E6085"/>
   <w16cid:commentId w16cid:paraId="1AF62A36" w16cid:durableId="290E606C"/>
   <w16cid:commentId w16cid:paraId="580B016D" w16cid:durableId="290E6055"/>
@@ -2802,7 +2602,7 @@
 </file>
 
 <file path=word/people.xml><?xml version="1.0" encoding="utf-8"?>
-<w15:people xmlns:wpc="http://schemas.microsoft.com/office/word/2010/wordprocessingCanvas" xmlns:cx="http://schemas.microsoft.com/office/drawing/2014/chartex" xmlns:cx1="http://schemas.microsoft.com/office/drawing/2015/9/8/chartex" xmlns:cx2="http://schemas.microsoft.com/office/drawing/2015/10/21/chartex" xmlns:cx3="http://schemas.microsoft.com/office/drawing/2016/5/9/chartex" xmlns:cx4="http://schemas.microsoft.com/office/drawing/2016/5/10/chartex" xmlns:cx5="http://schemas.microsoft.com/office/drawing/2016/5/11/chartex" xmlns:cx6="http://schemas.microsoft.com/office/drawing/2016/5/12/chartex" xmlns:cx7="http://schemas.microsoft.com/office/drawing/2016/5/13/chartex" xmlns:cx8="http://schemas.microsoft.com/office/drawing/2016/5/14/chartex" xmlns:mc="http://schemas.openxmlformats.org/markup-compatibility/2006" xmlns:aink="http://schemas.microsoft.com/office/drawing/2016/ink" xmlns:am3d="http://schemas.microsoft.com/office/drawing/2017/model3d" xmlns:o="urn:schemas-microsoft-com:office:office" xmlns:oel="http://schemas.microsoft.com/office/2019/extlst" xmlns:r="http://schemas.openxmlformats.org/officeDocument/2006/relationships" xmlns:m="http://schemas.openxmlformats.org/officeDocument/2006/math" xmlns:v="urn:schemas-microsoft-com:vml" xmlns:wp14="http://schemas.microsoft.com/office/word/2010/wordprocessingDrawing" xmlns:wp="http://schemas.openxmlformats.org/drawingml/2006/wordprocessingDrawing" xmlns:w10="urn:schemas-microsoft-com:office:word" xmlns:w="http://schemas.openxmlformats.org/wordprocessingml/2006/main" xmlns:w14="http://schemas.microsoft.com/office/word/2010/wordml" xmlns:w15="http://schemas.microsoft.com/office/word/2012/wordml" xmlns:w16cex="http://schemas.microsoft.com/office/word/2018/wordml/cex" xmlns:w16cid="http://schemas.microsoft.com/office/word/2016/wordml/cid" xmlns:w16="http://schemas.microsoft.com/office/word/2018/wordml" xmlns:w16du="http://schemas.microsoft.com/office/word/2023/wordml/word16du" xmlns:w16sdtdh="http://schemas.microsoft.com/office/word/2020/wordml/sdtdatahash" xmlns:w16se="http://schemas.microsoft.com/office/word/2015/wordml/symex" xmlns:wpg="http://schemas.microsoft.com/office/word/2010/wordprocessingGroup" xmlns:wpi="http://schemas.microsoft.com/office/word/2010/wordprocessingInk" xmlns:wne="http://schemas.microsoft.com/office/word/2006/wordml" xmlns:wps="http://schemas.microsoft.com/office/word/2010/wordprocessingShape" mc:Ignorable="w14 w15 w16se w16cid w16 w16cex w16sdtdh w16du wp14">
+<w15:people xmlns:wpc="http://schemas.microsoft.com/office/word/2010/wordprocessingCanvas" xmlns:cx="http://schemas.microsoft.com/office/drawing/2014/chartex" xmlns:cx1="http://schemas.microsoft.com/office/drawing/2015/9/8/chartex" xmlns:cx2="http://schemas.microsoft.com/office/drawing/2015/10/21/chartex" xmlns:cx3="http://schemas.microsoft.com/office/drawing/2016/5/9/chartex" xmlns:cx4="http://schemas.microsoft.com/office/drawing/2016/5/10/chartex" xmlns:cx5="http://schemas.microsoft.com/office/drawing/2016/5/11/chartex" xmlns:cx6="http://schemas.microsoft.com/office/drawing/2016/5/12/chartex" xmlns:cx7="http://schemas.microsoft.com/office/drawing/2016/5/13/chartex" xmlns:cx8="http://schemas.microsoft.com/office/drawing/2016/5/14/chartex" xmlns:mc="http://schemas.openxmlformats.org/markup-compatibility/2006" xmlns:aink="http://schemas.microsoft.com/office/drawing/2016/ink" xmlns:am3d="http://schemas.microsoft.com/office/drawing/2017/model3d" xmlns:o="urn:schemas-microsoft-com:office:office" xmlns:oel="http://schemas.microsoft.com/office/2019/extlst" xmlns:r="http://schemas.openxmlformats.org/officeDocument/2006/relationships" xmlns:m="http://schemas.openxmlformats.org/officeDocument/2006/math" xmlns:v="urn:schemas-microsoft-com:vml" xmlns:wp14="http://schemas.microsoft.com/office/word/2010/wordprocessingDrawing" xmlns:wp="http://schemas.openxmlformats.org/drawingml/2006/wordprocessingDrawing" xmlns:w10="urn:schemas-microsoft-com:office:word" xmlns:w="http://schemas.openxmlformats.org/wordprocessingml/2006/main" xmlns:w14="http://schemas.microsoft.com/office/word/2010/wordml" xmlns:w15="http://schemas.microsoft.com/office/word/2012/wordml" xmlns:w16cex="http://schemas.microsoft.com/office/word/2018/wordml/cex" xmlns:w16cid="http://schemas.microsoft.com/office/word/2016/wordml/cid" xmlns:w16="http://schemas.microsoft.com/office/word/2018/wordml" xmlns:w16sdtdh="http://schemas.microsoft.com/office/word/2020/wordml/sdtdatahash" xmlns:w16se="http://schemas.microsoft.com/office/word/2015/wordml/symex" xmlns:wpg="http://schemas.microsoft.com/office/word/2010/wordprocessingGroup" xmlns:wpi="http://schemas.microsoft.com/office/word/2010/wordprocessingInk" xmlns:wne="http://schemas.microsoft.com/office/word/2006/wordml" xmlns:wps="http://schemas.microsoft.com/office/word/2010/wordprocessingShape" mc:Ignorable="w14 w15 w16se w16cid w16 w16cex w16sdtdh wp14">
   <w15:person w15:author="Pedro Armas">
     <w15:presenceInfo w15:providerId="Windows Live" w15:userId="a665e30787f7f555"/>
   </w15:person>
@@ -2810,7 +2610,7 @@
 </file>
 
 <file path=word/styles.xml><?xml version="1.0" encoding="utf-8"?>
-<w:styles xmlns:mc="http://schemas.openxmlformats.org/markup-compatibility/2006" xmlns:r="http://schemas.openxmlformats.org/officeDocument/2006/relationships" xmlns:w="http://schemas.openxmlformats.org/wordprocessingml/2006/main" xmlns:w14="http://schemas.microsoft.com/office/word/2010/wordml" xmlns:w15="http://schemas.microsoft.com/office/word/2012/wordml" xmlns:w16cex="http://schemas.microsoft.com/office/word/2018/wordml/cex" xmlns:w16cid="http://schemas.microsoft.com/office/word/2016/wordml/cid" xmlns:w16="http://schemas.microsoft.com/office/word/2018/wordml" xmlns:w16du="http://schemas.microsoft.com/office/word/2023/wordml/word16du" xmlns:w16sdtdh="http://schemas.microsoft.com/office/word/2020/wordml/sdtdatahash" xmlns:w16se="http://schemas.microsoft.com/office/word/2015/wordml/symex" mc:Ignorable="w14 w15 w16se w16cid w16 w16cex w16sdtdh w16du">
+<w:styles xmlns:mc="http://schemas.openxmlformats.org/markup-compatibility/2006" xmlns:r="http://schemas.openxmlformats.org/officeDocument/2006/relationships" xmlns:w="http://schemas.openxmlformats.org/wordprocessingml/2006/main" xmlns:w14="http://schemas.microsoft.com/office/word/2010/wordml" xmlns:w15="http://schemas.microsoft.com/office/word/2012/wordml" xmlns:w16cex="http://schemas.microsoft.com/office/word/2018/wordml/cex" xmlns:w16cid="http://schemas.microsoft.com/office/word/2016/wordml/cid" xmlns:w16="http://schemas.microsoft.com/office/word/2018/wordml" xmlns:w16sdtdh="http://schemas.microsoft.com/office/word/2020/wordml/sdtdatahash" xmlns:w16se="http://schemas.microsoft.com/office/word/2015/wordml/symex" mc:Ignorable="w14 w15 w16se w16cid w16 w16cex w16sdtdh">
   <w:docDefaults>
     <w:rPrDefault>
       <w:rPr>

</xml_diff>